<commit_message>
ajout de node et corrections
</commit_message>
<xml_diff>
--- a/Git.docx
+++ b/Git.docx
@@ -74,7 +74,29 @@
           <w:szCs w:val="21"/>
           <w:shd w:val="clear" w:color="auto" w:fill="000000"/>
         </w:rPr>
-        <w:t>git config --global user.email "Votre@email.com"</w:t>
+        <w:t xml:space="preserve">git config --global </w:t>
+      </w:r>
+      <w:proofErr w:type="spellStart"/>
+      <w:r>
+        <w:rPr>
+          <w:rFonts w:ascii="Courier New" w:eastAsia="Times New Roman" w:hAnsi="Courier New" w:cs="Courier New"/>
+          <w:color w:val="FFFFFF"/>
+          <w:sz w:val="21"/>
+          <w:szCs w:val="21"/>
+          <w:shd w:val="clear" w:color="auto" w:fill="000000"/>
+        </w:rPr>
+        <w:t>user.email</w:t>
+      </w:r>
+      <w:proofErr w:type="spellEnd"/>
+      <w:r>
+        <w:rPr>
+          <w:rFonts w:ascii="Courier New" w:eastAsia="Times New Roman" w:hAnsi="Courier New" w:cs="Courier New"/>
+          <w:color w:val="FFFFFF"/>
+          <w:sz w:val="21"/>
+          <w:szCs w:val="21"/>
+          <w:shd w:val="clear" w:color="auto" w:fill="000000"/>
+        </w:rPr>
+        <w:t xml:space="preserve"> "Votre@email.com"</w:t>
       </w:r>
     </w:p>
     <w:p>
@@ -120,11 +142,19 @@
           <w:rFonts w:ascii="Calibri" w:eastAsia="Calibri" w:hAnsi="Calibri" w:cs="Calibri"/>
         </w:rPr>
       </w:pPr>
-      <w:r>
-        <w:rPr>
-          <w:rFonts w:ascii="Calibri" w:eastAsia="Calibri" w:hAnsi="Calibri" w:cs="Calibri"/>
-        </w:rPr>
-        <w:t>pwd = le répertoire courant.</w:t>
+      <w:proofErr w:type="spellStart"/>
+      <w:r>
+        <w:rPr>
+          <w:rFonts w:ascii="Calibri" w:eastAsia="Calibri" w:hAnsi="Calibri" w:cs="Calibri"/>
+        </w:rPr>
+        <w:t>pwd</w:t>
+      </w:r>
+      <w:proofErr w:type="spellEnd"/>
+      <w:r>
+        <w:rPr>
+          <w:rFonts w:ascii="Calibri" w:eastAsia="Calibri" w:hAnsi="Calibri" w:cs="Calibri"/>
+        </w:rPr>
+        <w:t xml:space="preserve"> = le répertoire courant.</w:t>
       </w:r>
     </w:p>
     <w:p>
@@ -166,43 +196,125 @@
         <w:rPr>
           <w:rFonts w:ascii="Calibri" w:eastAsia="Calibri" w:hAnsi="Calibri" w:cs="Calibri"/>
         </w:rPr>
-        <w:t>= affiche la liste de tous les commits réalisés</w:t>
-      </w:r>
-    </w:p>
-    <w:p>
-      <w:pPr>
-        <w:spacing w:after="200" w:line="276" w:lineRule="auto"/>
-        <w:rPr>
-          <w:rFonts w:ascii="Calibri" w:eastAsia="Calibri" w:hAnsi="Calibri" w:cs="Calibri"/>
-        </w:rPr>
-      </w:pPr>
-      <w:r>
-        <w:rPr>
-          <w:rFonts w:ascii="Calibri" w:eastAsia="Calibri" w:hAnsi="Calibri" w:cs="Calibri"/>
-          <w:b/>
-        </w:rPr>
-        <w:t xml:space="preserve">git checkout </w:t>
-      </w:r>
-      <w:r>
-        <w:rPr>
-          <w:rFonts w:ascii="Calibri" w:eastAsia="Calibri" w:hAnsi="Calibri" w:cs="Calibri"/>
-        </w:rPr>
-        <w:t>numéro du commit = le numéro du commit (cat) pour revenir sur des versions de commit plus ancienne. utile pour trouvé certaines erreurs et ne pas les mettres sur la branche master</w:t>
-      </w:r>
-    </w:p>
-    <w:p>
-      <w:pPr>
-        <w:spacing w:after="200" w:line="276" w:lineRule="auto"/>
-        <w:rPr>
-          <w:rFonts w:ascii="Calibri" w:eastAsia="Calibri" w:hAnsi="Calibri" w:cs="Calibri"/>
-        </w:rPr>
-      </w:pPr>
-      <w:r>
-        <w:rPr>
-          <w:rFonts w:ascii="Calibri" w:eastAsia="Calibri" w:hAnsi="Calibri" w:cs="Calibri"/>
-          <w:b/>
-        </w:rPr>
-        <w:t xml:space="preserve">git checkout master </w:t>
+        <w:t xml:space="preserve">= affiche la liste de tous les </w:t>
+      </w:r>
+      <w:proofErr w:type="spellStart"/>
+      <w:r>
+        <w:rPr>
+          <w:rFonts w:ascii="Calibri" w:eastAsia="Calibri" w:hAnsi="Calibri" w:cs="Calibri"/>
+        </w:rPr>
+        <w:t>commits</w:t>
+      </w:r>
+      <w:proofErr w:type="spellEnd"/>
+      <w:r>
+        <w:rPr>
+          <w:rFonts w:ascii="Calibri" w:eastAsia="Calibri" w:hAnsi="Calibri" w:cs="Calibri"/>
+        </w:rPr>
+        <w:t xml:space="preserve"> réalisés</w:t>
+      </w:r>
+    </w:p>
+    <w:p>
+      <w:pPr>
+        <w:spacing w:after="200" w:line="276" w:lineRule="auto"/>
+        <w:rPr>
+          <w:rFonts w:ascii="Calibri" w:eastAsia="Calibri" w:hAnsi="Calibri" w:cs="Calibri"/>
+        </w:rPr>
+      </w:pPr>
+      <w:r>
+        <w:rPr>
+          <w:rFonts w:ascii="Calibri" w:eastAsia="Calibri" w:hAnsi="Calibri" w:cs="Calibri"/>
+          <w:b/>
+        </w:rPr>
+        <w:t xml:space="preserve">git </w:t>
+      </w:r>
+      <w:proofErr w:type="spellStart"/>
+      <w:r>
+        <w:rPr>
+          <w:rFonts w:ascii="Calibri" w:eastAsia="Calibri" w:hAnsi="Calibri" w:cs="Calibri"/>
+          <w:b/>
+        </w:rPr>
+        <w:t>checkout</w:t>
+      </w:r>
+      <w:proofErr w:type="spellEnd"/>
+      <w:r>
+        <w:rPr>
+          <w:rFonts w:ascii="Calibri" w:eastAsia="Calibri" w:hAnsi="Calibri" w:cs="Calibri"/>
+          <w:b/>
+        </w:rPr>
+        <w:t xml:space="preserve"> </w:t>
+      </w:r>
+      <w:r>
+        <w:rPr>
+          <w:rFonts w:ascii="Calibri" w:eastAsia="Calibri" w:hAnsi="Calibri" w:cs="Calibri"/>
+        </w:rPr>
+        <w:t xml:space="preserve">numéro du commit = le numéro du commit (cat) pour revenir sur des versions de commit plus ancienne. </w:t>
+      </w:r>
+      <w:r>
+        <w:rPr>
+          <w:rFonts w:ascii="Calibri" w:eastAsia="Calibri" w:hAnsi="Calibri" w:cs="Calibri"/>
+        </w:rPr>
+        <w:t>Utile</w:t>
+      </w:r>
+      <w:r>
+        <w:rPr>
+          <w:rFonts w:ascii="Calibri" w:eastAsia="Calibri" w:hAnsi="Calibri" w:cs="Calibri"/>
+        </w:rPr>
+        <w:t xml:space="preserve"> pour </w:t>
+      </w:r>
+      <w:r>
+        <w:rPr>
+          <w:rFonts w:ascii="Calibri" w:eastAsia="Calibri" w:hAnsi="Calibri" w:cs="Calibri"/>
+        </w:rPr>
+        <w:t>trouver</w:t>
+      </w:r>
+      <w:r>
+        <w:rPr>
+          <w:rFonts w:ascii="Calibri" w:eastAsia="Calibri" w:hAnsi="Calibri" w:cs="Calibri"/>
+        </w:rPr>
+        <w:t xml:space="preserve"> certaines erreurs et ne pas les </w:t>
+      </w:r>
+      <w:r>
+        <w:rPr>
+          <w:rFonts w:ascii="Calibri" w:eastAsia="Calibri" w:hAnsi="Calibri" w:cs="Calibri"/>
+        </w:rPr>
+        <w:t>mettre</w:t>
+      </w:r>
+      <w:r>
+        <w:rPr>
+          <w:rFonts w:ascii="Calibri" w:eastAsia="Calibri" w:hAnsi="Calibri" w:cs="Calibri"/>
+        </w:rPr>
+        <w:t xml:space="preserve"> sur la branche master</w:t>
+      </w:r>
+    </w:p>
+    <w:p>
+      <w:pPr>
+        <w:spacing w:after="200" w:line="276" w:lineRule="auto"/>
+        <w:rPr>
+          <w:rFonts w:ascii="Calibri" w:eastAsia="Calibri" w:hAnsi="Calibri" w:cs="Calibri"/>
+        </w:rPr>
+      </w:pPr>
+      <w:r>
+        <w:rPr>
+          <w:rFonts w:ascii="Calibri" w:eastAsia="Calibri" w:hAnsi="Calibri" w:cs="Calibri"/>
+          <w:b/>
+        </w:rPr>
+        <w:t xml:space="preserve">git </w:t>
+      </w:r>
+      <w:proofErr w:type="spellStart"/>
+      <w:r>
+        <w:rPr>
+          <w:rFonts w:ascii="Calibri" w:eastAsia="Calibri" w:hAnsi="Calibri" w:cs="Calibri"/>
+          <w:b/>
+        </w:rPr>
+        <w:t>checkout</w:t>
+      </w:r>
+      <w:proofErr w:type="spellEnd"/>
+      <w:r>
+        <w:rPr>
+          <w:rFonts w:ascii="Calibri" w:eastAsia="Calibri" w:hAnsi="Calibri" w:cs="Calibri"/>
+          <w:b/>
+        </w:rPr>
+        <w:t xml:space="preserve"> master </w:t>
       </w:r>
       <w:r>
         <w:rPr>
@@ -229,7 +341,31 @@
         <w:rPr>
           <w:rFonts w:ascii="Calibri" w:eastAsia="Calibri" w:hAnsi="Calibri" w:cs="Calibri"/>
         </w:rPr>
-        <w:t xml:space="preserve"> nom du fichier = cat est le numero du commit, affiche le code de la periode voulu.</w:t>
+        <w:t xml:space="preserve"> nom du fichier = cat est le </w:t>
+      </w:r>
+      <w:r>
+        <w:rPr>
+          <w:rFonts w:ascii="Calibri" w:eastAsia="Calibri" w:hAnsi="Calibri" w:cs="Calibri"/>
+        </w:rPr>
+        <w:t>numéro</w:t>
+      </w:r>
+      <w:r>
+        <w:rPr>
+          <w:rFonts w:ascii="Calibri" w:eastAsia="Calibri" w:hAnsi="Calibri" w:cs="Calibri"/>
+        </w:rPr>
+        <w:t xml:space="preserve"> du commit, affiche le code de la </w:t>
+      </w:r>
+      <w:r>
+        <w:rPr>
+          <w:rFonts w:ascii="Calibri" w:eastAsia="Calibri" w:hAnsi="Calibri" w:cs="Calibri"/>
+        </w:rPr>
+        <w:t>période</w:t>
+      </w:r>
+      <w:r>
+        <w:rPr>
+          <w:rFonts w:ascii="Calibri" w:eastAsia="Calibri" w:hAnsi="Calibri" w:cs="Calibri"/>
+        </w:rPr>
+        <w:t xml:space="preserve"> voulu.</w:t>
       </w:r>
     </w:p>
     <w:p>
@@ -271,7 +407,21 @@
         <w:rPr>
           <w:rFonts w:ascii="Calibri" w:eastAsia="Calibri" w:hAnsi="Calibri" w:cs="Calibri"/>
         </w:rPr>
-        <w:t>= Je n'ai pas encore fait mon nouveau commit, mais je veux annuler tous les changements que je n'ai pas encore commités.</w:t>
+        <w:t xml:space="preserve">= Je n'ai pas encore fait mon nouveau commit, mais je veux annuler tous les changements que je n'ai pas encore </w:t>
+      </w:r>
+      <w:proofErr w:type="spellStart"/>
+      <w:r>
+        <w:rPr>
+          <w:rFonts w:ascii="Calibri" w:eastAsia="Calibri" w:hAnsi="Calibri" w:cs="Calibri"/>
+        </w:rPr>
+        <w:t>commités</w:t>
+      </w:r>
+      <w:proofErr w:type="spellEnd"/>
+      <w:r>
+        <w:rPr>
+          <w:rFonts w:ascii="Calibri" w:eastAsia="Calibri" w:hAnsi="Calibri" w:cs="Calibri"/>
+        </w:rPr>
+        <w:t>.</w:t>
       </w:r>
     </w:p>
     <w:p>
@@ -349,6 +499,7 @@
         </w:rPr>
         <w:t xml:space="preserve"> = agit comme </w:t>
       </w:r>
+      <w:proofErr w:type="spellStart"/>
       <w:r>
         <w:rPr>
           <w:rFonts w:ascii="Calibri" w:eastAsia="Calibri" w:hAnsi="Calibri" w:cs="Calibri"/>
@@ -356,6 +507,7 @@
         </w:rPr>
         <w:t>dir</w:t>
       </w:r>
+      <w:proofErr w:type="spellEnd"/>
       <w:r>
         <w:rPr>
           <w:rFonts w:ascii="Calibri" w:eastAsia="Calibri" w:hAnsi="Calibri" w:cs="Calibri"/>
@@ -370,6 +522,7 @@
           <w:rFonts w:ascii="Calibri" w:eastAsia="Calibri" w:hAnsi="Calibri" w:cs="Calibri"/>
         </w:rPr>
       </w:pPr>
+      <w:proofErr w:type="spellStart"/>
       <w:r>
         <w:rPr>
           <w:rFonts w:ascii="Calibri" w:eastAsia="Calibri" w:hAnsi="Calibri" w:cs="Calibri"/>
@@ -377,6 +530,7 @@
         </w:rPr>
         <w:t>dir</w:t>
       </w:r>
+      <w:proofErr w:type="spellEnd"/>
       <w:r>
         <w:rPr>
           <w:rFonts w:ascii="Calibri" w:eastAsia="Calibri" w:hAnsi="Calibri" w:cs="Calibri"/>
@@ -391,6 +545,7 @@
           <w:rFonts w:ascii="Calibri" w:eastAsia="Calibri" w:hAnsi="Calibri" w:cs="Calibri"/>
         </w:rPr>
       </w:pPr>
+      <w:proofErr w:type="spellStart"/>
       <w:r>
         <w:rPr>
           <w:rFonts w:ascii="Calibri" w:eastAsia="Calibri" w:hAnsi="Calibri" w:cs="Calibri"/>
@@ -398,26 +553,48 @@
         </w:rPr>
         <w:t>mkdir</w:t>
       </w:r>
-      <w:r>
-        <w:rPr>
-          <w:rFonts w:ascii="Calibri" w:eastAsia="Calibri" w:hAnsi="Calibri" w:cs="Calibri"/>
-        </w:rPr>
-        <w:t xml:space="preserve"> non de dossier= création d'un dossier</w:t>
-      </w:r>
-    </w:p>
-    <w:p>
-      <w:pPr>
-        <w:spacing w:after="200" w:line="276" w:lineRule="auto"/>
-        <w:rPr>
-          <w:rFonts w:ascii="Calibri" w:eastAsia="Calibri" w:hAnsi="Calibri" w:cs="Calibri"/>
-        </w:rPr>
-      </w:pPr>
-      <w:r>
-        <w:rPr>
-          <w:rFonts w:ascii="Calibri" w:eastAsia="Calibri" w:hAnsi="Calibri" w:cs="Calibri"/>
-          <w:b/>
-        </w:rPr>
-        <w:t xml:space="preserve">touch </w:t>
+      <w:proofErr w:type="spellEnd"/>
+      <w:r>
+        <w:rPr>
+          <w:rFonts w:ascii="Calibri" w:eastAsia="Calibri" w:hAnsi="Calibri" w:cs="Calibri"/>
+        </w:rPr>
+        <w:t xml:space="preserve"> non de dossier</w:t>
+      </w:r>
+      <w:r>
+        <w:rPr>
+          <w:rFonts w:ascii="Calibri" w:eastAsia="Calibri" w:hAnsi="Calibri" w:cs="Calibri"/>
+        </w:rPr>
+        <w:t xml:space="preserve"> </w:t>
+      </w:r>
+      <w:r>
+        <w:rPr>
+          <w:rFonts w:ascii="Calibri" w:eastAsia="Calibri" w:hAnsi="Calibri" w:cs="Calibri"/>
+        </w:rPr>
+        <w:t>= création d'un dossier</w:t>
+      </w:r>
+    </w:p>
+    <w:p>
+      <w:pPr>
+        <w:spacing w:after="200" w:line="276" w:lineRule="auto"/>
+        <w:rPr>
+          <w:rFonts w:ascii="Calibri" w:eastAsia="Calibri" w:hAnsi="Calibri" w:cs="Calibri"/>
+        </w:rPr>
+      </w:pPr>
+      <w:proofErr w:type="spellStart"/>
+      <w:r>
+        <w:rPr>
+          <w:rFonts w:ascii="Calibri" w:eastAsia="Calibri" w:hAnsi="Calibri" w:cs="Calibri"/>
+          <w:b/>
+        </w:rPr>
+        <w:t>touch</w:t>
+      </w:r>
+      <w:proofErr w:type="spellEnd"/>
+      <w:r>
+        <w:rPr>
+          <w:rFonts w:ascii="Calibri" w:eastAsia="Calibri" w:hAnsi="Calibri" w:cs="Calibri"/>
+          <w:b/>
+        </w:rPr>
+        <w:t xml:space="preserve"> </w:t>
       </w:r>
       <w:r>
         <w:rPr>
@@ -438,7 +615,23 @@
           <w:rFonts w:ascii="Calibri" w:eastAsia="Calibri" w:hAnsi="Calibri" w:cs="Calibri"/>
           <w:b/>
         </w:rPr>
-        <w:t xml:space="preserve">git add </w:t>
+        <w:t xml:space="preserve">git </w:t>
+      </w:r>
+      <w:proofErr w:type="spellStart"/>
+      <w:r>
+        <w:rPr>
+          <w:rFonts w:ascii="Calibri" w:eastAsia="Calibri" w:hAnsi="Calibri" w:cs="Calibri"/>
+          <w:b/>
+        </w:rPr>
+        <w:t>add</w:t>
+      </w:r>
+      <w:proofErr w:type="spellEnd"/>
+      <w:r>
+        <w:rPr>
+          <w:rFonts w:ascii="Calibri" w:eastAsia="Calibri" w:hAnsi="Calibri" w:cs="Calibri"/>
+          <w:b/>
+        </w:rPr>
+        <w:t xml:space="preserve"> </w:t>
       </w:r>
       <w:r>
         <w:rPr>
@@ -465,7 +658,19 @@
         <w:rPr>
           <w:rFonts w:ascii="Calibri" w:eastAsia="Calibri" w:hAnsi="Calibri" w:cs="Calibri"/>
         </w:rPr>
-        <w:t>= suite de modifications avec  option -m (pour message) qui designe l'action, modification faites.</w:t>
+        <w:t xml:space="preserve">= suite de modifications avec  option -m (pour message) qui </w:t>
+      </w:r>
+      <w:r>
+        <w:rPr>
+          <w:rFonts w:ascii="Calibri" w:eastAsia="Calibri" w:hAnsi="Calibri" w:cs="Calibri"/>
+        </w:rPr>
+        <w:t>désigne</w:t>
+      </w:r>
+      <w:r>
+        <w:rPr>
+          <w:rFonts w:ascii="Calibri" w:eastAsia="Calibri" w:hAnsi="Calibri" w:cs="Calibri"/>
+        </w:rPr>
+        <w:t xml:space="preserve"> l'action, modification faites.</w:t>
       </w:r>
     </w:p>
     <w:p>
@@ -492,7 +697,19 @@
         <w:rPr>
           <w:rFonts w:ascii="Calibri" w:eastAsia="Calibri" w:hAnsi="Calibri" w:cs="Calibri"/>
         </w:rPr>
-        <w:t>= l'option -a, demande a git de mettre à jour un fichier déja existant dans son index (répertoire)</w:t>
+        <w:t xml:space="preserve">= l'option -a, demande a git de mettre à jour un fichier </w:t>
+      </w:r>
+      <w:r>
+        <w:rPr>
+          <w:rFonts w:ascii="Calibri" w:eastAsia="Calibri" w:hAnsi="Calibri" w:cs="Calibri"/>
+        </w:rPr>
+        <w:t>déjà</w:t>
+      </w:r>
+      <w:r>
+        <w:rPr>
+          <w:rFonts w:ascii="Calibri" w:eastAsia="Calibri" w:hAnsi="Calibri" w:cs="Calibri"/>
+        </w:rPr>
+        <w:t xml:space="preserve"> existant dans son index (répertoire)</w:t>
       </w:r>
     </w:p>
     <w:p>
@@ -520,15 +737,30 @@
         <w:rPr>
           <w:rFonts w:ascii="Calibri" w:eastAsia="Calibri" w:hAnsi="Calibri" w:cs="Calibri"/>
         </w:rPr>
-        <w:t xml:space="preserve">Ajouter votre fichier à l'index avec la commande  </w:t>
-      </w:r>
-      <w:r>
-        <w:rPr>
-          <w:rFonts w:ascii="Calibri" w:eastAsia="Calibri" w:hAnsi="Calibri" w:cs="Calibri"/>
-          <w:b/>
-        </w:rPr>
-        <w:t>git add</w:t>
-      </w:r>
+        <w:t xml:space="preserve">Ajouter votre fichier à l'index avec la </w:t>
+      </w:r>
+      <w:r>
+        <w:rPr>
+          <w:rFonts w:ascii="Calibri" w:eastAsia="Calibri" w:hAnsi="Calibri" w:cs="Calibri"/>
+        </w:rPr>
+        <w:t>commande git</w:t>
+      </w:r>
+      <w:r>
+        <w:rPr>
+          <w:rFonts w:ascii="Calibri" w:eastAsia="Calibri" w:hAnsi="Calibri" w:cs="Calibri"/>
+          <w:b/>
+        </w:rPr>
+        <w:t xml:space="preserve"> </w:t>
+      </w:r>
+      <w:proofErr w:type="spellStart"/>
+      <w:r>
+        <w:rPr>
+          <w:rFonts w:ascii="Calibri" w:eastAsia="Calibri" w:hAnsi="Calibri" w:cs="Calibri"/>
+          <w:b/>
+        </w:rPr>
+        <w:t>add</w:t>
+      </w:r>
+      <w:proofErr w:type="spellEnd"/>
       <w:r>
         <w:rPr>
           <w:rFonts w:ascii="Calibri" w:eastAsia="Calibri" w:hAnsi="Calibri" w:cs="Calibri"/>
@@ -555,7 +787,23 @@
           <w:rFonts w:ascii="Calibri" w:eastAsia="Calibri" w:hAnsi="Calibri" w:cs="Calibri"/>
           <w:b/>
         </w:rPr>
-        <w:t xml:space="preserve">git add </w:t>
+        <w:t xml:space="preserve">git </w:t>
+      </w:r>
+      <w:proofErr w:type="spellStart"/>
+      <w:r>
+        <w:rPr>
+          <w:rFonts w:ascii="Calibri" w:eastAsia="Calibri" w:hAnsi="Calibri" w:cs="Calibri"/>
+          <w:b/>
+        </w:rPr>
+        <w:t>add</w:t>
+      </w:r>
+      <w:proofErr w:type="spellEnd"/>
+      <w:r>
+        <w:rPr>
+          <w:rFonts w:ascii="Calibri" w:eastAsia="Calibri" w:hAnsi="Calibri" w:cs="Calibri"/>
+          <w:b/>
+        </w:rPr>
+        <w:t xml:space="preserve"> </w:t>
       </w:r>
       <w:r>
         <w:rPr>
@@ -702,7 +950,23 @@
           <w:rFonts w:ascii="Calibri" w:eastAsia="Calibri" w:hAnsi="Calibri" w:cs="Calibri"/>
           <w:b/>
         </w:rPr>
-        <w:t xml:space="preserve">git commit -am </w:t>
+        <w:t>git commit -</w:t>
+      </w:r>
+      <w:proofErr w:type="spellStart"/>
+      <w:r>
+        <w:rPr>
+          <w:rFonts w:ascii="Calibri" w:eastAsia="Calibri" w:hAnsi="Calibri" w:cs="Calibri"/>
+          <w:b/>
+        </w:rPr>
+        <w:t>am</w:t>
+      </w:r>
+      <w:proofErr w:type="spellEnd"/>
+      <w:r>
+        <w:rPr>
+          <w:rFonts w:ascii="Calibri" w:eastAsia="Calibri" w:hAnsi="Calibri" w:cs="Calibri"/>
+          <w:b/>
+        </w:rPr>
+        <w:t xml:space="preserve"> </w:t>
       </w:r>
       <w:r>
         <w:rPr>
@@ -723,13 +987,43 @@
           <w:rFonts w:ascii="Calibri" w:eastAsia="Calibri" w:hAnsi="Calibri" w:cs="Calibri"/>
           <w:b/>
         </w:rPr>
-        <w:t xml:space="preserve">git remote </w:t>
-      </w:r>
-      <w:r>
-        <w:rPr>
-          <w:rFonts w:ascii="Calibri" w:eastAsia="Calibri" w:hAnsi="Calibri" w:cs="Calibri"/>
-        </w:rPr>
-        <w:t xml:space="preserve">= c'est juste après l'avoir commit. </w:t>
+        <w:t xml:space="preserve">git </w:t>
+      </w:r>
+      <w:proofErr w:type="spellStart"/>
+      <w:r>
+        <w:rPr>
+          <w:rFonts w:ascii="Calibri" w:eastAsia="Calibri" w:hAnsi="Calibri" w:cs="Calibri"/>
+          <w:b/>
+        </w:rPr>
+        <w:t>remote</w:t>
+      </w:r>
+      <w:proofErr w:type="spellEnd"/>
+      <w:r>
+        <w:rPr>
+          <w:rFonts w:ascii="Calibri" w:eastAsia="Calibri" w:hAnsi="Calibri" w:cs="Calibri"/>
+          <w:b/>
+        </w:rPr>
+        <w:t xml:space="preserve"> </w:t>
+      </w:r>
+      <w:r>
+        <w:rPr>
+          <w:rFonts w:ascii="Calibri" w:eastAsia="Calibri" w:hAnsi="Calibri" w:cs="Calibri"/>
+        </w:rPr>
+        <w:t xml:space="preserve">= c'est juste après l'avoir </w:t>
+      </w:r>
+      <w:proofErr w:type="spellStart"/>
+      <w:r>
+        <w:rPr>
+          <w:rFonts w:ascii="Calibri" w:eastAsia="Calibri" w:hAnsi="Calibri" w:cs="Calibri"/>
+        </w:rPr>
+        <w:t>commit</w:t>
+      </w:r>
+      <w:proofErr w:type="spellEnd"/>
+      <w:r>
+        <w:rPr>
+          <w:rFonts w:ascii="Calibri" w:eastAsia="Calibri" w:hAnsi="Calibri" w:cs="Calibri"/>
+        </w:rPr>
+        <w:t xml:space="preserve">. </w:t>
       </w:r>
       <w:r>
         <w:rPr>
@@ -742,43 +1036,131 @@
         <w:rPr>
           <w:rFonts w:ascii="Calibri" w:eastAsia="Calibri" w:hAnsi="Calibri" w:cs="Calibri"/>
         </w:rPr>
-        <w:t xml:space="preserve">r son code sur un pc autre que celui où l'on travail ou sur un  site internet ex: github, bitbucket. </w:t>
-      </w:r>
-    </w:p>
-    <w:p>
-      <w:pPr>
-        <w:spacing w:after="200" w:line="276" w:lineRule="auto"/>
-        <w:rPr>
-          <w:rFonts w:ascii="Calibri" w:eastAsia="Calibri" w:hAnsi="Calibri" w:cs="Calibri"/>
-        </w:rPr>
-      </w:pPr>
-      <w:r>
-        <w:rPr>
-          <w:rFonts w:ascii="Calibri" w:eastAsia="Calibri" w:hAnsi="Calibri" w:cs="Calibri"/>
-          <w:b/>
-        </w:rPr>
-        <w:t xml:space="preserve">git push origin master </w:t>
-      </w:r>
-      <w:r>
-        <w:rPr>
-          <w:rFonts w:ascii="Calibri" w:eastAsia="Calibri" w:hAnsi="Calibri" w:cs="Calibri"/>
-        </w:rPr>
-        <w:t>= envoye du PC à Github, origine (destination ) et master (nom de la branche).</w:t>
-      </w:r>
-    </w:p>
-    <w:p>
-      <w:pPr>
-        <w:spacing w:after="200" w:line="276" w:lineRule="auto"/>
-        <w:rPr>
-          <w:rFonts w:ascii="Calibri" w:eastAsia="Calibri" w:hAnsi="Calibri" w:cs="Calibri"/>
-        </w:rPr>
-      </w:pPr>
-      <w:r>
-        <w:rPr>
-          <w:rFonts w:ascii="Calibri" w:eastAsia="Calibri" w:hAnsi="Calibri" w:cs="Calibri"/>
-          <w:b/>
-        </w:rPr>
-        <w:t xml:space="preserve">git pull origin master </w:t>
+        <w:t xml:space="preserve">r son code sur un pc autre que celui où l'on travail ou sur un  site internet ex: </w:t>
+      </w:r>
+      <w:proofErr w:type="spellStart"/>
+      <w:r>
+        <w:rPr>
+          <w:rFonts w:ascii="Calibri" w:eastAsia="Calibri" w:hAnsi="Calibri" w:cs="Calibri"/>
+        </w:rPr>
+        <w:t>github</w:t>
+      </w:r>
+      <w:proofErr w:type="spellEnd"/>
+      <w:r>
+        <w:rPr>
+          <w:rFonts w:ascii="Calibri" w:eastAsia="Calibri" w:hAnsi="Calibri" w:cs="Calibri"/>
+        </w:rPr>
+        <w:t xml:space="preserve">, </w:t>
+      </w:r>
+      <w:proofErr w:type="spellStart"/>
+      <w:r>
+        <w:rPr>
+          <w:rFonts w:ascii="Calibri" w:eastAsia="Calibri" w:hAnsi="Calibri" w:cs="Calibri"/>
+        </w:rPr>
+        <w:t>bitbucket</w:t>
+      </w:r>
+      <w:proofErr w:type="spellEnd"/>
+      <w:r>
+        <w:rPr>
+          <w:rFonts w:ascii="Calibri" w:eastAsia="Calibri" w:hAnsi="Calibri" w:cs="Calibri"/>
+        </w:rPr>
+        <w:t xml:space="preserve">. </w:t>
+      </w:r>
+    </w:p>
+    <w:p>
+      <w:pPr>
+        <w:spacing w:after="200" w:line="276" w:lineRule="auto"/>
+        <w:rPr>
+          <w:rFonts w:ascii="Calibri" w:eastAsia="Calibri" w:hAnsi="Calibri" w:cs="Calibri"/>
+        </w:rPr>
+      </w:pPr>
+      <w:r>
+        <w:rPr>
+          <w:rFonts w:ascii="Calibri" w:eastAsia="Calibri" w:hAnsi="Calibri" w:cs="Calibri"/>
+          <w:b/>
+        </w:rPr>
+        <w:t xml:space="preserve">git push </w:t>
+      </w:r>
+      <w:proofErr w:type="spellStart"/>
+      <w:r>
+        <w:rPr>
+          <w:rFonts w:ascii="Calibri" w:eastAsia="Calibri" w:hAnsi="Calibri" w:cs="Calibri"/>
+          <w:b/>
+        </w:rPr>
+        <w:t>origin</w:t>
+      </w:r>
+      <w:proofErr w:type="spellEnd"/>
+      <w:r>
+        <w:rPr>
+          <w:rFonts w:ascii="Calibri" w:eastAsia="Calibri" w:hAnsi="Calibri" w:cs="Calibri"/>
+          <w:b/>
+        </w:rPr>
+        <w:t xml:space="preserve"> master </w:t>
+      </w:r>
+      <w:r>
+        <w:rPr>
+          <w:rFonts w:ascii="Calibri" w:eastAsia="Calibri" w:hAnsi="Calibri" w:cs="Calibri"/>
+        </w:rPr>
+        <w:t xml:space="preserve">= </w:t>
+      </w:r>
+      <w:proofErr w:type="spellStart"/>
+      <w:r>
+        <w:rPr>
+          <w:rFonts w:ascii="Calibri" w:eastAsia="Calibri" w:hAnsi="Calibri" w:cs="Calibri"/>
+        </w:rPr>
+        <w:t>envoye</w:t>
+      </w:r>
+      <w:proofErr w:type="spellEnd"/>
+      <w:r>
+        <w:rPr>
+          <w:rFonts w:ascii="Calibri" w:eastAsia="Calibri" w:hAnsi="Calibri" w:cs="Calibri"/>
+        </w:rPr>
+        <w:t xml:space="preserve"> du PC à </w:t>
+      </w:r>
+      <w:proofErr w:type="spellStart"/>
+      <w:r>
+        <w:rPr>
+          <w:rFonts w:ascii="Calibri" w:eastAsia="Calibri" w:hAnsi="Calibri" w:cs="Calibri"/>
+        </w:rPr>
+        <w:t>Github</w:t>
+      </w:r>
+      <w:proofErr w:type="spellEnd"/>
+      <w:r>
+        <w:rPr>
+          <w:rFonts w:ascii="Calibri" w:eastAsia="Calibri" w:hAnsi="Calibri" w:cs="Calibri"/>
+        </w:rPr>
+        <w:t>, origine (destination ) et master (nom de la branche).</w:t>
+      </w:r>
+    </w:p>
+    <w:p>
+      <w:pPr>
+        <w:spacing w:after="200" w:line="276" w:lineRule="auto"/>
+        <w:rPr>
+          <w:rFonts w:ascii="Calibri" w:eastAsia="Calibri" w:hAnsi="Calibri" w:cs="Calibri"/>
+        </w:rPr>
+      </w:pPr>
+      <w:r>
+        <w:rPr>
+          <w:rFonts w:ascii="Calibri" w:eastAsia="Calibri" w:hAnsi="Calibri" w:cs="Calibri"/>
+          <w:b/>
+        </w:rPr>
+        <w:t xml:space="preserve">git pull </w:t>
+      </w:r>
+      <w:proofErr w:type="spellStart"/>
+      <w:r>
+        <w:rPr>
+          <w:rFonts w:ascii="Calibri" w:eastAsia="Calibri" w:hAnsi="Calibri" w:cs="Calibri"/>
+          <w:b/>
+        </w:rPr>
+        <w:t>origin</w:t>
+      </w:r>
+      <w:proofErr w:type="spellEnd"/>
+      <w:r>
+        <w:rPr>
+          <w:rFonts w:ascii="Calibri" w:eastAsia="Calibri" w:hAnsi="Calibri" w:cs="Calibri"/>
+          <w:b/>
+        </w:rPr>
+        <w:t xml:space="preserve"> master </w:t>
       </w:r>
       <w:r>
         <w:rPr>
@@ -816,6 +1198,7 @@
           <w:sz w:val="28"/>
         </w:rPr>
       </w:pPr>
+      <w:proofErr w:type="spellStart"/>
       <w:r>
         <w:rPr>
           <w:rFonts w:ascii="Calibri" w:eastAsia="Calibri" w:hAnsi="Calibri" w:cs="Calibri"/>
@@ -825,22 +1208,33 @@
         </w:rPr>
         <w:t>Github</w:t>
       </w:r>
-    </w:p>
-    <w:p>
-      <w:pPr>
-        <w:spacing w:after="200" w:line="276" w:lineRule="auto"/>
-        <w:rPr>
-          <w:rFonts w:ascii="Calibri" w:eastAsia="Calibri" w:hAnsi="Calibri" w:cs="Calibri"/>
-          <w:sz w:val="20"/>
-        </w:rPr>
-      </w:pPr>
+      <w:proofErr w:type="spellEnd"/>
+    </w:p>
+    <w:p>
+      <w:pPr>
+        <w:spacing w:after="200" w:line="276" w:lineRule="auto"/>
+        <w:rPr>
+          <w:rFonts w:ascii="Calibri" w:eastAsia="Calibri" w:hAnsi="Calibri" w:cs="Calibri"/>
+          <w:sz w:val="20"/>
+        </w:rPr>
+      </w:pPr>
+      <w:proofErr w:type="spellStart"/>
       <w:r>
         <w:rPr>
           <w:rFonts w:ascii="Calibri" w:eastAsia="Calibri" w:hAnsi="Calibri" w:cs="Calibri"/>
           <w:sz w:val="20"/>
           <w:u w:val="single"/>
         </w:rPr>
-        <w:t>Github permet de :</w:t>
+        <w:t>Github</w:t>
+      </w:r>
+      <w:proofErr w:type="spellEnd"/>
+      <w:r>
+        <w:rPr>
+          <w:rFonts w:ascii="Calibri" w:eastAsia="Calibri" w:hAnsi="Calibri" w:cs="Calibri"/>
+          <w:sz w:val="20"/>
+          <w:u w:val="single"/>
+        </w:rPr>
+        <w:t xml:space="preserve"> permet de :</w:t>
       </w:r>
     </w:p>
     <w:p>
@@ -872,23 +1266,55 @@
           <w:rFonts w:ascii="Calibri" w:eastAsia="Calibri" w:hAnsi="Calibri" w:cs="Calibri"/>
           <w:sz w:val="20"/>
         </w:rPr>
-        <w:t>Partager des morceaux de code en ligne à l'aide de "gists" ;</w:t>
-      </w:r>
-    </w:p>
-    <w:p>
-      <w:pPr>
-        <w:spacing w:after="200" w:line="276" w:lineRule="auto"/>
-        <w:rPr>
-          <w:rFonts w:ascii="Calibri" w:eastAsia="Calibri" w:hAnsi="Calibri" w:cs="Calibri"/>
-          <w:sz w:val="20"/>
-        </w:rPr>
-      </w:pPr>
-      <w:r>
-        <w:rPr>
-          <w:rFonts w:ascii="Calibri" w:eastAsia="Calibri" w:hAnsi="Calibri" w:cs="Calibri"/>
-          <w:sz w:val="20"/>
-        </w:rPr>
-        <w:t>Proposer des modifications de code à d'autres repos en faisant des "pull requests" ;</w:t>
+        <w:t>Partager des morceaux de code en ligne à l'aide de "</w:t>
+      </w:r>
+      <w:proofErr w:type="spellStart"/>
+      <w:r>
+        <w:rPr>
+          <w:rFonts w:ascii="Calibri" w:eastAsia="Calibri" w:hAnsi="Calibri" w:cs="Calibri"/>
+          <w:sz w:val="20"/>
+        </w:rPr>
+        <w:t>gists</w:t>
+      </w:r>
+      <w:proofErr w:type="spellEnd"/>
+      <w:r>
+        <w:rPr>
+          <w:rFonts w:ascii="Calibri" w:eastAsia="Calibri" w:hAnsi="Calibri" w:cs="Calibri"/>
+          <w:sz w:val="20"/>
+        </w:rPr>
+        <w:t>" ;</w:t>
+      </w:r>
+    </w:p>
+    <w:p>
+      <w:pPr>
+        <w:spacing w:after="200" w:line="276" w:lineRule="auto"/>
+        <w:rPr>
+          <w:rFonts w:ascii="Calibri" w:eastAsia="Calibri" w:hAnsi="Calibri" w:cs="Calibri"/>
+          <w:sz w:val="20"/>
+        </w:rPr>
+      </w:pPr>
+      <w:r>
+        <w:rPr>
+          <w:rFonts w:ascii="Calibri" w:eastAsia="Calibri" w:hAnsi="Calibri" w:cs="Calibri"/>
+          <w:sz w:val="20"/>
+        </w:rPr>
+        <w:t xml:space="preserve">Proposer des modifications de code à d'autres repos en faisant des "pull </w:t>
+      </w:r>
+      <w:proofErr w:type="spellStart"/>
+      <w:r>
+        <w:rPr>
+          <w:rFonts w:ascii="Calibri" w:eastAsia="Calibri" w:hAnsi="Calibri" w:cs="Calibri"/>
+          <w:sz w:val="20"/>
+        </w:rPr>
+        <w:t>requests</w:t>
+      </w:r>
+      <w:proofErr w:type="spellEnd"/>
+      <w:r>
+        <w:rPr>
+          <w:rFonts w:ascii="Calibri" w:eastAsia="Calibri" w:hAnsi="Calibri" w:cs="Calibri"/>
+          <w:sz w:val="20"/>
+        </w:rPr>
+        <w:t>" ;</w:t>
       </w:r>
     </w:p>
     <w:p>
@@ -985,7 +1411,23 @@
           <w:rFonts w:ascii="Calibri" w:eastAsia="Calibri" w:hAnsi="Calibri" w:cs="Calibri"/>
           <w:sz w:val="20"/>
         </w:rPr>
-        <w:t xml:space="preserve"> lienFourniParGitHub </w:t>
+        <w:t xml:space="preserve"> </w:t>
+      </w:r>
+      <w:proofErr w:type="spellStart"/>
+      <w:r>
+        <w:rPr>
+          <w:rFonts w:ascii="Calibri" w:eastAsia="Calibri" w:hAnsi="Calibri" w:cs="Calibri"/>
+          <w:sz w:val="20"/>
+        </w:rPr>
+        <w:t>lienFourniParGitHub</w:t>
+      </w:r>
+      <w:proofErr w:type="spellEnd"/>
+      <w:r>
+        <w:rPr>
+          <w:rFonts w:ascii="Calibri" w:eastAsia="Calibri" w:hAnsi="Calibri" w:cs="Calibri"/>
+          <w:sz w:val="20"/>
+        </w:rPr>
+        <w:t xml:space="preserve"> </w:t>
       </w:r>
     </w:p>
     <w:p>
@@ -1034,7 +1476,7 @@
         </w:rPr>
         <w:t xml:space="preserve"> </w:t>
       </w:r>
-      <w:hyperlink r:id="rId4">
+      <w:hyperlink r:id="rId5">
         <w:r>
           <w:rPr>
             <w:rFonts w:ascii="Calibri" w:eastAsia="Calibri" w:hAnsi="Calibri" w:cs="Calibri"/>
@@ -1048,6 +1490,11 @@
     </w:p>
     <w:p>
       <w:pPr>
+        <w:pStyle w:val="Paragraphedeliste"/>
+        <w:numPr>
+          <w:ilvl w:val="0"/>
+          <w:numId w:val="1"/>
+        </w:numPr>
         <w:spacing w:after="200" w:line="276" w:lineRule="auto"/>
         <w:rPr>
           <w:rFonts w:ascii="Calibri" w:eastAsia="Calibri" w:hAnsi="Calibri" w:cs="Calibri"/>
@@ -1061,7 +1508,27 @@
           <w:sz w:val="20"/>
           <w:u w:val="single"/>
         </w:rPr>
-        <w:t>Mettre son repository sur Github :</w:t>
+        <w:t xml:space="preserve">Mettre son repository sur </w:t>
+      </w:r>
+      <w:proofErr w:type="spellStart"/>
+      <w:r>
+        <w:rPr>
+          <w:rFonts w:ascii="Calibri" w:eastAsia="Calibri" w:hAnsi="Calibri" w:cs="Calibri"/>
+          <w:b/>
+          <w:sz w:val="20"/>
+          <w:u w:val="single"/>
+        </w:rPr>
+        <w:t>Github</w:t>
+      </w:r>
+      <w:proofErr w:type="spellEnd"/>
+      <w:r>
+        <w:rPr>
+          <w:rFonts w:ascii="Calibri" w:eastAsia="Calibri" w:hAnsi="Calibri" w:cs="Calibri"/>
+          <w:b/>
+          <w:sz w:val="20"/>
+          <w:u w:val="single"/>
+        </w:rPr>
+        <w:t xml:space="preserve"> :</w:t>
       </w:r>
     </w:p>
     <w:p>
@@ -1078,7 +1545,23 @@
           <w:sz w:val="20"/>
         </w:rPr>
         <w:lastRenderedPageBreak/>
-        <w:t xml:space="preserve">C'est parti pour créer votre premier repository open-source :) . Tout d'abord, si ce n'est pas déjà fait, connectez-vous à votre compte GitHub. Cliquez sur le bouton "Create new" symbolisé par un signe "+" en haut à droite de votre écran, puis "New repository". </w:t>
+        <w:t>C'est parti pour créer votre premier repository open-source :) . Tout d'abord, si ce n'est pas déjà fait, connectez-vous à votre compte GitHub. Cliquez sur le bouton "</w:t>
+      </w:r>
+      <w:proofErr w:type="spellStart"/>
+      <w:r>
+        <w:rPr>
+          <w:rFonts w:ascii="Calibri" w:eastAsia="Calibri" w:hAnsi="Calibri" w:cs="Calibri"/>
+          <w:sz w:val="20"/>
+        </w:rPr>
+        <w:t>Create</w:t>
+      </w:r>
+      <w:proofErr w:type="spellEnd"/>
+      <w:r>
+        <w:rPr>
+          <w:rFonts w:ascii="Calibri" w:eastAsia="Calibri" w:hAnsi="Calibri" w:cs="Calibri"/>
+          <w:sz w:val="20"/>
+        </w:rPr>
+        <w:t xml:space="preserve"> new" symbolisé par un signe "+" en haut à droite de votre écran, puis "New repository". </w:t>
       </w:r>
     </w:p>
     <w:p>
@@ -1161,7 +1644,23 @@
           <w:rFonts w:ascii="Calibri" w:eastAsia="Calibri" w:hAnsi="Calibri" w:cs="Calibri"/>
           <w:sz w:val="20"/>
         </w:rPr>
-        <w:t xml:space="preserve">Vous avez également une option "Initialise with a README", qui vous permet de cloner votre repository sur votre machine. Cette option est à cocher uniquement dans le cas où vous n'avez pas encore créé le repository en question sur votre machine (ce qui est bien notre cas ici, cochez donc !) </w:t>
+        <w:t xml:space="preserve">Vous avez également une option "Initialise </w:t>
+      </w:r>
+      <w:proofErr w:type="spellStart"/>
+      <w:r>
+        <w:rPr>
+          <w:rFonts w:ascii="Calibri" w:eastAsia="Calibri" w:hAnsi="Calibri" w:cs="Calibri"/>
+          <w:sz w:val="20"/>
+        </w:rPr>
+        <w:t>with</w:t>
+      </w:r>
+      <w:proofErr w:type="spellEnd"/>
+      <w:r>
+        <w:rPr>
+          <w:rFonts w:ascii="Calibri" w:eastAsia="Calibri" w:hAnsi="Calibri" w:cs="Calibri"/>
+          <w:sz w:val="20"/>
+        </w:rPr>
+        <w:t xml:space="preserve"> a README", qui vous permet de cloner votre repository sur votre machine. Cette option est à cocher uniquement dans le cas où vous n'avez pas encore créé le repository en question sur votre machine (ce qui est bien notre cas ici, cochez donc !) </w:t>
       </w:r>
     </w:p>
     <w:p>
@@ -1193,7 +1692,23 @@
           <w:rFonts w:ascii="Calibri" w:eastAsia="Calibri" w:hAnsi="Calibri" w:cs="Calibri"/>
           <w:sz w:val="20"/>
         </w:rPr>
-        <w:t xml:space="preserve">voir les commits effectués sur votre repository (par vous et vos éventuels contributeurs) </w:t>
+        <w:t xml:space="preserve">voir les </w:t>
+      </w:r>
+      <w:proofErr w:type="spellStart"/>
+      <w:r>
+        <w:rPr>
+          <w:rFonts w:ascii="Calibri" w:eastAsia="Calibri" w:hAnsi="Calibri" w:cs="Calibri"/>
+          <w:sz w:val="20"/>
+        </w:rPr>
+        <w:t>commits</w:t>
+      </w:r>
+      <w:proofErr w:type="spellEnd"/>
+      <w:r>
+        <w:rPr>
+          <w:rFonts w:ascii="Calibri" w:eastAsia="Calibri" w:hAnsi="Calibri" w:cs="Calibri"/>
+          <w:sz w:val="20"/>
+        </w:rPr>
+        <w:t xml:space="preserve"> effectués sur votre repository (par vous et vos éventuels contributeurs) </w:t>
       </w:r>
     </w:p>
     <w:p>
@@ -1241,7 +1756,21 @@
           <w:rFonts w:ascii="Calibri" w:eastAsia="Calibri" w:hAnsi="Calibri" w:cs="Calibri"/>
           <w:sz w:val="20"/>
         </w:rPr>
-        <w:t xml:space="preserve">L'option HTTPS que je vous ai  invité à utiliser dans ce cours : c'est l'option la plus simple, qui demande de fournir vos identifiants GitHub (nom d'utilisateur et mot de passe) à chaque fois que vous faites un git clone. </w:t>
+        <w:t xml:space="preserve">L'option HTTPS que je vous </w:t>
+      </w:r>
+      <w:r>
+        <w:rPr>
+          <w:rFonts w:ascii="Calibri" w:eastAsia="Calibri" w:hAnsi="Calibri" w:cs="Calibri"/>
+          <w:sz w:val="20"/>
+        </w:rPr>
+        <w:t>ai invité</w:t>
+      </w:r>
+      <w:r>
+        <w:rPr>
+          <w:rFonts w:ascii="Calibri" w:eastAsia="Calibri" w:hAnsi="Calibri" w:cs="Calibri"/>
+          <w:sz w:val="20"/>
+        </w:rPr>
+        <w:t xml:space="preserve"> à utiliser dans ce cours : c'est l'option la plus simple, qui demande de fournir vos identifiants GitHub (nom d'utilisateur et mot de passe) à chaque fois que vous faites un git clone. </w:t>
       </w:r>
     </w:p>
     <w:p>
@@ -1357,7 +1886,39 @@
           <w:rFonts w:ascii="Calibri" w:eastAsia="Calibri" w:hAnsi="Calibri" w:cs="Calibri"/>
           <w:sz w:val="20"/>
         </w:rPr>
-        <w:t xml:space="preserve">Pour voir les branches présentes dans votre repo, utilisez la commande git branch. Elle vous retournera les branches présentes, et ajoutera une étoile devant la branche dans laquelle vous êtes placés. Par exemple, dans le 1er repos que vous avez créé dans la partie précédente, la commande git branch n'affichera qu'une seule branche, la branche principale dans laquelle vous vous situez : * master. </w:t>
+        <w:t xml:space="preserve">Pour voir les branches présentes dans votre repo, utilisez la commande git </w:t>
+      </w:r>
+      <w:proofErr w:type="spellStart"/>
+      <w:r>
+        <w:rPr>
+          <w:rFonts w:ascii="Calibri" w:eastAsia="Calibri" w:hAnsi="Calibri" w:cs="Calibri"/>
+          <w:sz w:val="20"/>
+        </w:rPr>
+        <w:t>branch</w:t>
+      </w:r>
+      <w:proofErr w:type="spellEnd"/>
+      <w:r>
+        <w:rPr>
+          <w:rFonts w:ascii="Calibri" w:eastAsia="Calibri" w:hAnsi="Calibri" w:cs="Calibri"/>
+          <w:sz w:val="20"/>
+        </w:rPr>
+        <w:t xml:space="preserve">. Elle vous retournera les branches présentes, et ajoutera une étoile devant la branche dans laquelle vous êtes placés. Par exemple, dans le 1er repos que vous avez créé dans la partie précédente, la commande git </w:t>
+      </w:r>
+      <w:proofErr w:type="spellStart"/>
+      <w:r>
+        <w:rPr>
+          <w:rFonts w:ascii="Calibri" w:eastAsia="Calibri" w:hAnsi="Calibri" w:cs="Calibri"/>
+          <w:sz w:val="20"/>
+        </w:rPr>
+        <w:t>branch</w:t>
+      </w:r>
+      <w:proofErr w:type="spellEnd"/>
+      <w:r>
+        <w:rPr>
+          <w:rFonts w:ascii="Calibri" w:eastAsia="Calibri" w:hAnsi="Calibri" w:cs="Calibri"/>
+          <w:sz w:val="20"/>
+        </w:rPr>
+        <w:t xml:space="preserve"> n'affichera qu'une seule branche, la branche principale dans laquelle vous vous situez : * master. </w:t>
       </w:r>
     </w:p>
     <w:p>
@@ -1405,7 +1966,25 @@
           <w:b/>
           <w:sz w:val="20"/>
         </w:rPr>
-        <w:t xml:space="preserve">git branch </w:t>
+        <w:t xml:space="preserve">git </w:t>
+      </w:r>
+      <w:proofErr w:type="spellStart"/>
+      <w:r>
+        <w:rPr>
+          <w:rFonts w:ascii="Calibri" w:eastAsia="Calibri" w:hAnsi="Calibri" w:cs="Calibri"/>
+          <w:b/>
+          <w:sz w:val="20"/>
+        </w:rPr>
+        <w:t>branch</w:t>
+      </w:r>
+      <w:proofErr w:type="spellEnd"/>
+      <w:r>
+        <w:rPr>
+          <w:rFonts w:ascii="Calibri" w:eastAsia="Calibri" w:hAnsi="Calibri" w:cs="Calibri"/>
+          <w:b/>
+          <w:sz w:val="20"/>
+        </w:rPr>
+        <w:t xml:space="preserve"> </w:t>
       </w:r>
       <w:r>
         <w:rPr>
@@ -1454,7 +2033,23 @@
         </w:rPr>
         <w:lastRenderedPageBreak/>
         <w:tab/>
-        <w:t>git branch -D ma-branche   (seulement si elle n'est pas "merge" avec une autre)</w:t>
+        <w:t xml:space="preserve">git </w:t>
+      </w:r>
+      <w:proofErr w:type="spellStart"/>
+      <w:r>
+        <w:rPr>
+          <w:rFonts w:ascii="Calibri" w:eastAsia="Calibri" w:hAnsi="Calibri" w:cs="Calibri"/>
+          <w:sz w:val="20"/>
+        </w:rPr>
+        <w:t>branch</w:t>
+      </w:r>
+      <w:proofErr w:type="spellEnd"/>
+      <w:r>
+        <w:rPr>
+          <w:rFonts w:ascii="Calibri" w:eastAsia="Calibri" w:hAnsi="Calibri" w:cs="Calibri"/>
+          <w:sz w:val="20"/>
+        </w:rPr>
+        <w:t xml:space="preserve"> -D ma-branche   (seulement si elle n'est pas "merge" avec une autre)</w:t>
       </w:r>
     </w:p>
     <w:p>
@@ -1485,7 +2080,23 @@
           <w:rFonts w:ascii="Calibri" w:eastAsia="Calibri" w:hAnsi="Calibri" w:cs="Calibri"/>
           <w:sz w:val="20"/>
         </w:rPr>
-        <w:t xml:space="preserve"> à l'intérieur de votre repo, vous allez avoir besoin d'un nouveau mot-clé : checkout : </w:t>
+        <w:t xml:space="preserve"> à l'intérieur de votre repo, vous allez avoir besoin d'un nouveau mot-clé : </w:t>
+      </w:r>
+      <w:proofErr w:type="spellStart"/>
+      <w:r>
+        <w:rPr>
+          <w:rFonts w:ascii="Calibri" w:eastAsia="Calibri" w:hAnsi="Calibri" w:cs="Calibri"/>
+          <w:sz w:val="20"/>
+        </w:rPr>
+        <w:t>checkout</w:t>
+      </w:r>
+      <w:proofErr w:type="spellEnd"/>
+      <w:r>
+        <w:rPr>
+          <w:rFonts w:ascii="Calibri" w:eastAsia="Calibri" w:hAnsi="Calibri" w:cs="Calibri"/>
+          <w:sz w:val="20"/>
+        </w:rPr>
+        <w:t xml:space="preserve"> : </w:t>
       </w:r>
     </w:p>
     <w:p>
@@ -1509,7 +2120,25 @@
           <w:b/>
           <w:sz w:val="20"/>
         </w:rPr>
-        <w:t xml:space="preserve">git checkout </w:t>
+        <w:t xml:space="preserve">git </w:t>
+      </w:r>
+      <w:proofErr w:type="spellStart"/>
+      <w:r>
+        <w:rPr>
+          <w:rFonts w:ascii="Calibri" w:eastAsia="Calibri" w:hAnsi="Calibri" w:cs="Calibri"/>
+          <w:b/>
+          <w:sz w:val="20"/>
+        </w:rPr>
+        <w:t>checkout</w:t>
+      </w:r>
+      <w:proofErr w:type="spellEnd"/>
+      <w:r>
+        <w:rPr>
+          <w:rFonts w:ascii="Calibri" w:eastAsia="Calibri" w:hAnsi="Calibri" w:cs="Calibri"/>
+          <w:b/>
+          <w:sz w:val="20"/>
+        </w:rPr>
+        <w:t xml:space="preserve"> </w:t>
       </w:r>
       <w:r>
         <w:rPr>
@@ -1532,7 +2161,23 @@
           <w:rFonts w:ascii="Calibri" w:eastAsia="Calibri" w:hAnsi="Calibri" w:cs="Calibri"/>
           <w:sz w:val="20"/>
         </w:rPr>
-        <w:t>Petite astuce pour manipuler vos branches : vous pouvez utiliser la commande 'git checkout -b' pour créer une branche et vous y positionner. Ainsi, au lieu de taper la commande suivante pour créer votre branche :</w:t>
+        <w:t xml:space="preserve">Petite astuce pour manipuler vos branches : vous pouvez utiliser la commande 'git </w:t>
+      </w:r>
+      <w:proofErr w:type="spellStart"/>
+      <w:r>
+        <w:rPr>
+          <w:rFonts w:ascii="Calibri" w:eastAsia="Calibri" w:hAnsi="Calibri" w:cs="Calibri"/>
+          <w:sz w:val="20"/>
+        </w:rPr>
+        <w:t>checkout</w:t>
+      </w:r>
+      <w:proofErr w:type="spellEnd"/>
+      <w:r>
+        <w:rPr>
+          <w:rFonts w:ascii="Calibri" w:eastAsia="Calibri" w:hAnsi="Calibri" w:cs="Calibri"/>
+          <w:sz w:val="20"/>
+        </w:rPr>
+        <w:t xml:space="preserve"> -b' pour créer une branche et vous y positionner. Ainsi, au lieu de taper la commande suivante pour créer votre branche :</w:t>
       </w:r>
     </w:p>
     <w:p>
@@ -1556,7 +2201,25 @@
           <w:b/>
           <w:sz w:val="20"/>
         </w:rPr>
-        <w:t xml:space="preserve">git branch </w:t>
+        <w:t xml:space="preserve">git </w:t>
+      </w:r>
+      <w:proofErr w:type="spellStart"/>
+      <w:r>
+        <w:rPr>
+          <w:rFonts w:ascii="Calibri" w:eastAsia="Calibri" w:hAnsi="Calibri" w:cs="Calibri"/>
+          <w:b/>
+          <w:sz w:val="20"/>
+        </w:rPr>
+        <w:t>branch</w:t>
+      </w:r>
+      <w:proofErr w:type="spellEnd"/>
+      <w:r>
+        <w:rPr>
+          <w:rFonts w:ascii="Calibri" w:eastAsia="Calibri" w:hAnsi="Calibri" w:cs="Calibri"/>
+          <w:b/>
+          <w:sz w:val="20"/>
+        </w:rPr>
+        <w:t xml:space="preserve"> </w:t>
       </w:r>
       <w:r>
         <w:rPr>
@@ -1603,7 +2266,25 @@
           <w:b/>
           <w:sz w:val="20"/>
         </w:rPr>
-        <w:t xml:space="preserve">git checkout </w:t>
+        <w:t xml:space="preserve">git </w:t>
+      </w:r>
+      <w:proofErr w:type="spellStart"/>
+      <w:r>
+        <w:rPr>
+          <w:rFonts w:ascii="Calibri" w:eastAsia="Calibri" w:hAnsi="Calibri" w:cs="Calibri"/>
+          <w:b/>
+          <w:sz w:val="20"/>
+        </w:rPr>
+        <w:t>checkout</w:t>
+      </w:r>
+      <w:proofErr w:type="spellEnd"/>
+      <w:r>
+        <w:rPr>
+          <w:rFonts w:ascii="Calibri" w:eastAsia="Calibri" w:hAnsi="Calibri" w:cs="Calibri"/>
+          <w:b/>
+          <w:sz w:val="20"/>
+        </w:rPr>
+        <w:t xml:space="preserve"> </w:t>
       </w:r>
       <w:r>
         <w:rPr>
@@ -1650,7 +2331,25 @@
           <w:b/>
           <w:sz w:val="20"/>
         </w:rPr>
-        <w:t xml:space="preserve">git checkout -b </w:t>
+        <w:t xml:space="preserve">git </w:t>
+      </w:r>
+      <w:proofErr w:type="spellStart"/>
+      <w:r>
+        <w:rPr>
+          <w:rFonts w:ascii="Calibri" w:eastAsia="Calibri" w:hAnsi="Calibri" w:cs="Calibri"/>
+          <w:b/>
+          <w:sz w:val="20"/>
+        </w:rPr>
+        <w:t>checkout</w:t>
+      </w:r>
+      <w:proofErr w:type="spellEnd"/>
+      <w:r>
+        <w:rPr>
+          <w:rFonts w:ascii="Calibri" w:eastAsia="Calibri" w:hAnsi="Calibri" w:cs="Calibri"/>
+          <w:b/>
+          <w:sz w:val="20"/>
+        </w:rPr>
+        <w:t xml:space="preserve"> -b </w:t>
       </w:r>
       <w:r>
         <w:rPr>
@@ -1673,7 +2372,23 @@
           <w:rFonts w:ascii="Calibri" w:eastAsia="Calibri" w:hAnsi="Calibri" w:cs="Calibri"/>
           <w:sz w:val="20"/>
         </w:rPr>
-        <w:t>, pour voir sur quel branch on est :</w:t>
+        <w:t xml:space="preserve">, pour voir sur quel </w:t>
+      </w:r>
+      <w:proofErr w:type="spellStart"/>
+      <w:r>
+        <w:rPr>
+          <w:rFonts w:ascii="Calibri" w:eastAsia="Calibri" w:hAnsi="Calibri" w:cs="Calibri"/>
+          <w:sz w:val="20"/>
+        </w:rPr>
+        <w:t>branch</w:t>
+      </w:r>
+      <w:proofErr w:type="spellEnd"/>
+      <w:r>
+        <w:rPr>
+          <w:rFonts w:ascii="Calibri" w:eastAsia="Calibri" w:hAnsi="Calibri" w:cs="Calibri"/>
+          <w:sz w:val="20"/>
+        </w:rPr>
+        <w:t xml:space="preserve"> on est :</w:t>
       </w:r>
     </w:p>
     <w:p>
@@ -1698,8 +2413,18 @@
           <w:b/>
           <w:sz w:val="20"/>
         </w:rPr>
-        <w:t>git branch</w:t>
-      </w:r>
+        <w:t xml:space="preserve">git </w:t>
+      </w:r>
+      <w:proofErr w:type="spellStart"/>
+      <w:r>
+        <w:rPr>
+          <w:rFonts w:ascii="Calibri" w:eastAsia="Calibri" w:hAnsi="Calibri" w:cs="Calibri"/>
+          <w:b/>
+          <w:sz w:val="20"/>
+        </w:rPr>
+        <w:t>branch</w:t>
+      </w:r>
+      <w:proofErr w:type="spellEnd"/>
     </w:p>
     <w:p>
       <w:pPr>
@@ -1800,6 +2525,128 @@
     </w:sectPr>
   </w:body>
 </w:document>
+</file>
+
+<file path=word/numbering.xml><?xml version="1.0" encoding="utf-8"?>
+<w:numbering xmlns:wpc="http://schemas.microsoft.com/office/word/2010/wordprocessingCanvas" xmlns:cx="http://schemas.microsoft.com/office/drawing/2014/chartex" xmlns:cx1="http://schemas.microsoft.com/office/drawing/2015/9/8/chartex" xmlns:cx2="http://schemas.microsoft.com/office/drawing/2015/10/21/chartex" xmlns:cx3="http://schemas.microsoft.com/office/drawing/2016/5/9/chartex" xmlns:cx4="http://schemas.microsoft.com/office/drawing/2016/5/10/chartex" xmlns:cx5="http://schemas.microsoft.com/office/drawing/2016/5/11/chartex" xmlns:cx6="http://schemas.microsoft.com/office/drawing/2016/5/12/chartex" xmlns:cx7="http://schemas.microsoft.com/office/drawing/2016/5/13/chartex" xmlns:cx8="http://schemas.microsoft.com/office/drawing/2016/5/14/chartex" xmlns:mc="http://schemas.openxmlformats.org/markup-compatibility/2006" xmlns:aink="http://schemas.microsoft.com/office/drawing/2016/ink" xmlns:am3d="http://schemas.microsoft.com/office/drawing/2017/model3d" xmlns:o="urn:schemas-microsoft-com:office:office" xmlns:r="http://schemas.openxmlformats.org/officeDocument/2006/relationships" xmlns:m="http://schemas.openxmlformats.org/officeDocument/2006/math" xmlns:v="urn:schemas-microsoft-com:vml" xmlns:wp14="http://schemas.microsoft.com/office/word/2010/wordprocessingDrawing" xmlns:wp="http://schemas.openxmlformats.org/drawingml/2006/wordprocessingDrawing" xmlns:w10="urn:schemas-microsoft-com:office:word" xmlns:w="http://schemas.openxmlformats.org/wordprocessingml/2006/main" xmlns:w14="http://schemas.microsoft.com/office/word/2010/wordml" xmlns:w15="http://schemas.microsoft.com/office/word/2012/wordml" xmlns:w16cex="http://schemas.microsoft.com/office/word/2018/wordml/cex" xmlns:w16cid="http://schemas.microsoft.com/office/word/2016/wordml/cid" xmlns:w16="http://schemas.microsoft.com/office/word/2018/wordml" xmlns:w16se="http://schemas.microsoft.com/office/word/2015/wordml/symex" xmlns:wpg="http://schemas.microsoft.com/office/word/2010/wordprocessingGroup" xmlns:wpi="http://schemas.microsoft.com/office/word/2010/wordprocessingInk" xmlns:wne="http://schemas.microsoft.com/office/word/2006/wordml" xmlns:wps="http://schemas.microsoft.com/office/word/2010/wordprocessingShape" mc:Ignorable="w14 w15 w16se w16cid w16 w16cex wp14">
+  <w:abstractNum w:abstractNumId="0" w15:restartNumberingAfterBreak="0">
+    <w:nsid w:val="093B5B9A"/>
+    <w:multiLevelType w:val="hybridMultilevel"/>
+    <w:tmpl w:val="866A2444"/>
+    <w:lvl w:ilvl="0" w:tplc="414098AC">
+      <w:numFmt w:val="bullet"/>
+      <w:lvlText w:val="-"/>
+      <w:lvlJc w:val="left"/>
+      <w:pPr>
+        <w:ind w:left="1068" w:hanging="360"/>
+      </w:pPr>
+      <w:rPr>
+        <w:rFonts w:ascii="Calibri" w:eastAsia="Calibri" w:hAnsi="Calibri" w:cs="Calibri" w:hint="default"/>
+        <w:b/>
+        <w:u w:val="single"/>
+      </w:rPr>
+    </w:lvl>
+    <w:lvl w:ilvl="1" w:tplc="040C0003" w:tentative="1">
+      <w:start w:val="1"/>
+      <w:numFmt w:val="bullet"/>
+      <w:lvlText w:val="o"/>
+      <w:lvlJc w:val="left"/>
+      <w:pPr>
+        <w:ind w:left="1788" w:hanging="360"/>
+      </w:pPr>
+      <w:rPr>
+        <w:rFonts w:ascii="Courier New" w:hAnsi="Courier New" w:cs="Courier New" w:hint="default"/>
+      </w:rPr>
+    </w:lvl>
+    <w:lvl w:ilvl="2" w:tplc="040C0005" w:tentative="1">
+      <w:start w:val="1"/>
+      <w:numFmt w:val="bullet"/>
+      <w:lvlText w:val=""/>
+      <w:lvlJc w:val="left"/>
+      <w:pPr>
+        <w:ind w:left="2508" w:hanging="360"/>
+      </w:pPr>
+      <w:rPr>
+        <w:rFonts w:ascii="Wingdings" w:hAnsi="Wingdings" w:hint="default"/>
+      </w:rPr>
+    </w:lvl>
+    <w:lvl w:ilvl="3" w:tplc="040C0001" w:tentative="1">
+      <w:start w:val="1"/>
+      <w:numFmt w:val="bullet"/>
+      <w:lvlText w:val=""/>
+      <w:lvlJc w:val="left"/>
+      <w:pPr>
+        <w:ind w:left="3228" w:hanging="360"/>
+      </w:pPr>
+      <w:rPr>
+        <w:rFonts w:ascii="Symbol" w:hAnsi="Symbol" w:hint="default"/>
+      </w:rPr>
+    </w:lvl>
+    <w:lvl w:ilvl="4" w:tplc="040C0003" w:tentative="1">
+      <w:start w:val="1"/>
+      <w:numFmt w:val="bullet"/>
+      <w:lvlText w:val="o"/>
+      <w:lvlJc w:val="left"/>
+      <w:pPr>
+        <w:ind w:left="3948" w:hanging="360"/>
+      </w:pPr>
+      <w:rPr>
+        <w:rFonts w:ascii="Courier New" w:hAnsi="Courier New" w:cs="Courier New" w:hint="default"/>
+      </w:rPr>
+    </w:lvl>
+    <w:lvl w:ilvl="5" w:tplc="040C0005" w:tentative="1">
+      <w:start w:val="1"/>
+      <w:numFmt w:val="bullet"/>
+      <w:lvlText w:val=""/>
+      <w:lvlJc w:val="left"/>
+      <w:pPr>
+        <w:ind w:left="4668" w:hanging="360"/>
+      </w:pPr>
+      <w:rPr>
+        <w:rFonts w:ascii="Wingdings" w:hAnsi="Wingdings" w:hint="default"/>
+      </w:rPr>
+    </w:lvl>
+    <w:lvl w:ilvl="6" w:tplc="040C0001" w:tentative="1">
+      <w:start w:val="1"/>
+      <w:numFmt w:val="bullet"/>
+      <w:lvlText w:val=""/>
+      <w:lvlJc w:val="left"/>
+      <w:pPr>
+        <w:ind w:left="5388" w:hanging="360"/>
+      </w:pPr>
+      <w:rPr>
+        <w:rFonts w:ascii="Symbol" w:hAnsi="Symbol" w:hint="default"/>
+      </w:rPr>
+    </w:lvl>
+    <w:lvl w:ilvl="7" w:tplc="040C0003" w:tentative="1">
+      <w:start w:val="1"/>
+      <w:numFmt w:val="bullet"/>
+      <w:lvlText w:val="o"/>
+      <w:lvlJc w:val="left"/>
+      <w:pPr>
+        <w:ind w:left="6108" w:hanging="360"/>
+      </w:pPr>
+      <w:rPr>
+        <w:rFonts w:ascii="Courier New" w:hAnsi="Courier New" w:cs="Courier New" w:hint="default"/>
+      </w:rPr>
+    </w:lvl>
+    <w:lvl w:ilvl="8" w:tplc="040C0005" w:tentative="1">
+      <w:start w:val="1"/>
+      <w:numFmt w:val="bullet"/>
+      <w:lvlText w:val=""/>
+      <w:lvlJc w:val="left"/>
+      <w:pPr>
+        <w:ind w:left="6828" w:hanging="360"/>
+      </w:pPr>
+      <w:rPr>
+        <w:rFonts w:ascii="Wingdings" w:hAnsi="Wingdings" w:hint="default"/>
+      </w:rPr>
+    </w:lvl>
+  </w:abstractNum>
+  <w:num w:numId="1">
+    <w:abstractNumId w:val="0"/>
+  </w:num>
+</w:numbering>
 </file>
 
 <file path=word/styles.xml><?xml version="1.0" encoding="utf-8"?>
@@ -2251,6 +3098,17 @@
       <w:shd w:val="clear" w:color="auto" w:fill="E1DFDD"/>
     </w:rPr>
   </w:style>
+  <w:style w:type="paragraph" w:styleId="Paragraphedeliste">
+    <w:name w:val="List Paragraph"/>
+    <w:basedOn w:val="Normal"/>
+    <w:uiPriority w:val="34"/>
+    <w:qFormat/>
+    <w:rsid w:val="00DF59AA"/>
+    <w:pPr>
+      <w:ind w:left="720"/>
+      <w:contextualSpacing/>
+    </w:pPr>
+  </w:style>
 </w:styles>
 </file>
 

</xml_diff>

<commit_message>
mise a jours de fichiers
correction du fichier git.
ajout du fichier backend
</commit_message>
<xml_diff>
--- a/Git.docx
+++ b/Git.docx
@@ -74,7 +74,29 @@
           <w:szCs w:val="21"/>
           <w:shd w:val="clear" w:color="auto" w:fill="000000"/>
         </w:rPr>
-        <w:t>git config --global user.email "Votre@email.com"</w:t>
+        <w:t xml:space="preserve">git config --global </w:t>
+      </w:r>
+      <w:proofErr w:type="spellStart"/>
+      <w:r>
+        <w:rPr>
+          <w:rFonts w:ascii="Courier New" w:eastAsia="Times New Roman" w:hAnsi="Courier New" w:cs="Courier New"/>
+          <w:color w:val="FFFFFF"/>
+          <w:sz w:val="21"/>
+          <w:szCs w:val="21"/>
+          <w:shd w:val="clear" w:color="auto" w:fill="000000"/>
+        </w:rPr>
+        <w:t>user.email</w:t>
+      </w:r>
+      <w:proofErr w:type="spellEnd"/>
+      <w:r>
+        <w:rPr>
+          <w:rFonts w:ascii="Courier New" w:eastAsia="Times New Roman" w:hAnsi="Courier New" w:cs="Courier New"/>
+          <w:color w:val="FFFFFF"/>
+          <w:sz w:val="21"/>
+          <w:szCs w:val="21"/>
+          <w:shd w:val="clear" w:color="auto" w:fill="000000"/>
+        </w:rPr>
+        <w:t xml:space="preserve"> "Votre@email.com"</w:t>
       </w:r>
     </w:p>
     <w:p>
@@ -120,11 +142,19 @@
           <w:rFonts w:ascii="Calibri" w:eastAsia="Calibri" w:hAnsi="Calibri" w:cs="Calibri"/>
         </w:rPr>
       </w:pPr>
-      <w:r>
-        <w:rPr>
-          <w:rFonts w:ascii="Calibri" w:eastAsia="Calibri" w:hAnsi="Calibri" w:cs="Calibri"/>
-        </w:rPr>
-        <w:t>pwd = le répertoire courant.</w:t>
+      <w:proofErr w:type="spellStart"/>
+      <w:r>
+        <w:rPr>
+          <w:rFonts w:ascii="Calibri" w:eastAsia="Calibri" w:hAnsi="Calibri" w:cs="Calibri"/>
+        </w:rPr>
+        <w:t>pwd</w:t>
+      </w:r>
+      <w:proofErr w:type="spellEnd"/>
+      <w:r>
+        <w:rPr>
+          <w:rFonts w:ascii="Calibri" w:eastAsia="Calibri" w:hAnsi="Calibri" w:cs="Calibri"/>
+        </w:rPr>
+        <w:t xml:space="preserve"> = le répertoire courant.</w:t>
       </w:r>
     </w:p>
     <w:p>
@@ -166,43 +196,125 @@
         <w:rPr>
           <w:rFonts w:ascii="Calibri" w:eastAsia="Calibri" w:hAnsi="Calibri" w:cs="Calibri"/>
         </w:rPr>
-        <w:t>= affiche la liste de tous les commits réalisés</w:t>
-      </w:r>
-    </w:p>
-    <w:p>
-      <w:pPr>
-        <w:spacing w:after="200" w:line="276" w:lineRule="auto"/>
-        <w:rPr>
-          <w:rFonts w:ascii="Calibri" w:eastAsia="Calibri" w:hAnsi="Calibri" w:cs="Calibri"/>
-        </w:rPr>
-      </w:pPr>
-      <w:r>
-        <w:rPr>
-          <w:rFonts w:ascii="Calibri" w:eastAsia="Calibri" w:hAnsi="Calibri" w:cs="Calibri"/>
-          <w:b/>
-        </w:rPr>
-        <w:t xml:space="preserve">git checkout </w:t>
-      </w:r>
-      <w:r>
-        <w:rPr>
-          <w:rFonts w:ascii="Calibri" w:eastAsia="Calibri" w:hAnsi="Calibri" w:cs="Calibri"/>
-        </w:rPr>
-        <w:t>numéro du commit = le numéro du commit (cat) pour revenir sur des versions de commit plus ancienne. utile pour trouvé certaines erreurs et ne pas les mettres sur la branche master</w:t>
-      </w:r>
-    </w:p>
-    <w:p>
-      <w:pPr>
-        <w:spacing w:after="200" w:line="276" w:lineRule="auto"/>
-        <w:rPr>
-          <w:rFonts w:ascii="Calibri" w:eastAsia="Calibri" w:hAnsi="Calibri" w:cs="Calibri"/>
-        </w:rPr>
-      </w:pPr>
-      <w:r>
-        <w:rPr>
-          <w:rFonts w:ascii="Calibri" w:eastAsia="Calibri" w:hAnsi="Calibri" w:cs="Calibri"/>
-          <w:b/>
-        </w:rPr>
-        <w:t xml:space="preserve">git checkout master </w:t>
+        <w:t xml:space="preserve">= affiche la liste de tous les </w:t>
+      </w:r>
+      <w:proofErr w:type="spellStart"/>
+      <w:r>
+        <w:rPr>
+          <w:rFonts w:ascii="Calibri" w:eastAsia="Calibri" w:hAnsi="Calibri" w:cs="Calibri"/>
+        </w:rPr>
+        <w:t>commits</w:t>
+      </w:r>
+      <w:proofErr w:type="spellEnd"/>
+      <w:r>
+        <w:rPr>
+          <w:rFonts w:ascii="Calibri" w:eastAsia="Calibri" w:hAnsi="Calibri" w:cs="Calibri"/>
+        </w:rPr>
+        <w:t xml:space="preserve"> réalisés</w:t>
+      </w:r>
+    </w:p>
+    <w:p>
+      <w:pPr>
+        <w:spacing w:after="200" w:line="276" w:lineRule="auto"/>
+        <w:rPr>
+          <w:rFonts w:ascii="Calibri" w:eastAsia="Calibri" w:hAnsi="Calibri" w:cs="Calibri"/>
+        </w:rPr>
+      </w:pPr>
+      <w:r>
+        <w:rPr>
+          <w:rFonts w:ascii="Calibri" w:eastAsia="Calibri" w:hAnsi="Calibri" w:cs="Calibri"/>
+          <w:b/>
+        </w:rPr>
+        <w:t xml:space="preserve">git </w:t>
+      </w:r>
+      <w:proofErr w:type="spellStart"/>
+      <w:r>
+        <w:rPr>
+          <w:rFonts w:ascii="Calibri" w:eastAsia="Calibri" w:hAnsi="Calibri" w:cs="Calibri"/>
+          <w:b/>
+        </w:rPr>
+        <w:t>checkout</w:t>
+      </w:r>
+      <w:proofErr w:type="spellEnd"/>
+      <w:r>
+        <w:rPr>
+          <w:rFonts w:ascii="Calibri" w:eastAsia="Calibri" w:hAnsi="Calibri" w:cs="Calibri"/>
+          <w:b/>
+        </w:rPr>
+        <w:t xml:space="preserve"> </w:t>
+      </w:r>
+      <w:r>
+        <w:rPr>
+          <w:rFonts w:ascii="Calibri" w:eastAsia="Calibri" w:hAnsi="Calibri" w:cs="Calibri"/>
+        </w:rPr>
+        <w:t xml:space="preserve">numéro du commit = le numéro du commit (cat) pour revenir sur des versions de commit plus ancienne. </w:t>
+      </w:r>
+      <w:r>
+        <w:rPr>
+          <w:rFonts w:ascii="Calibri" w:eastAsia="Calibri" w:hAnsi="Calibri" w:cs="Calibri"/>
+        </w:rPr>
+        <w:t>Utile</w:t>
+      </w:r>
+      <w:r>
+        <w:rPr>
+          <w:rFonts w:ascii="Calibri" w:eastAsia="Calibri" w:hAnsi="Calibri" w:cs="Calibri"/>
+        </w:rPr>
+        <w:t xml:space="preserve"> pour </w:t>
+      </w:r>
+      <w:r>
+        <w:rPr>
+          <w:rFonts w:ascii="Calibri" w:eastAsia="Calibri" w:hAnsi="Calibri" w:cs="Calibri"/>
+        </w:rPr>
+        <w:t>trouver</w:t>
+      </w:r>
+      <w:r>
+        <w:rPr>
+          <w:rFonts w:ascii="Calibri" w:eastAsia="Calibri" w:hAnsi="Calibri" w:cs="Calibri"/>
+        </w:rPr>
+        <w:t xml:space="preserve"> certaines erreurs et ne pas les </w:t>
+      </w:r>
+      <w:r>
+        <w:rPr>
+          <w:rFonts w:ascii="Calibri" w:eastAsia="Calibri" w:hAnsi="Calibri" w:cs="Calibri"/>
+        </w:rPr>
+        <w:t>mettre</w:t>
+      </w:r>
+      <w:r>
+        <w:rPr>
+          <w:rFonts w:ascii="Calibri" w:eastAsia="Calibri" w:hAnsi="Calibri" w:cs="Calibri"/>
+        </w:rPr>
+        <w:t xml:space="preserve"> sur la branche master</w:t>
+      </w:r>
+    </w:p>
+    <w:p>
+      <w:pPr>
+        <w:spacing w:after="200" w:line="276" w:lineRule="auto"/>
+        <w:rPr>
+          <w:rFonts w:ascii="Calibri" w:eastAsia="Calibri" w:hAnsi="Calibri" w:cs="Calibri"/>
+        </w:rPr>
+      </w:pPr>
+      <w:r>
+        <w:rPr>
+          <w:rFonts w:ascii="Calibri" w:eastAsia="Calibri" w:hAnsi="Calibri" w:cs="Calibri"/>
+          <w:b/>
+        </w:rPr>
+        <w:t xml:space="preserve">git </w:t>
+      </w:r>
+      <w:proofErr w:type="spellStart"/>
+      <w:r>
+        <w:rPr>
+          <w:rFonts w:ascii="Calibri" w:eastAsia="Calibri" w:hAnsi="Calibri" w:cs="Calibri"/>
+          <w:b/>
+        </w:rPr>
+        <w:t>checkout</w:t>
+      </w:r>
+      <w:proofErr w:type="spellEnd"/>
+      <w:r>
+        <w:rPr>
+          <w:rFonts w:ascii="Calibri" w:eastAsia="Calibri" w:hAnsi="Calibri" w:cs="Calibri"/>
+          <w:b/>
+        </w:rPr>
+        <w:t xml:space="preserve"> master </w:t>
       </w:r>
       <w:r>
         <w:rPr>
@@ -229,7 +341,31 @@
         <w:rPr>
           <w:rFonts w:ascii="Calibri" w:eastAsia="Calibri" w:hAnsi="Calibri" w:cs="Calibri"/>
         </w:rPr>
-        <w:t xml:space="preserve"> nom du fichier = cat est le numero du commit, affiche le code de la periode voulu.</w:t>
+        <w:t xml:space="preserve"> nom du fichier = cat est le </w:t>
+      </w:r>
+      <w:r>
+        <w:rPr>
+          <w:rFonts w:ascii="Calibri" w:eastAsia="Calibri" w:hAnsi="Calibri" w:cs="Calibri"/>
+        </w:rPr>
+        <w:t>numéro</w:t>
+      </w:r>
+      <w:r>
+        <w:rPr>
+          <w:rFonts w:ascii="Calibri" w:eastAsia="Calibri" w:hAnsi="Calibri" w:cs="Calibri"/>
+        </w:rPr>
+        <w:t xml:space="preserve"> du commit, affiche le code de la </w:t>
+      </w:r>
+      <w:r>
+        <w:rPr>
+          <w:rFonts w:ascii="Calibri" w:eastAsia="Calibri" w:hAnsi="Calibri" w:cs="Calibri"/>
+        </w:rPr>
+        <w:t>période</w:t>
+      </w:r>
+      <w:r>
+        <w:rPr>
+          <w:rFonts w:ascii="Calibri" w:eastAsia="Calibri" w:hAnsi="Calibri" w:cs="Calibri"/>
+        </w:rPr>
+        <w:t xml:space="preserve"> voulu.</w:t>
       </w:r>
     </w:p>
     <w:p>
@@ -271,7 +407,21 @@
         <w:rPr>
           <w:rFonts w:ascii="Calibri" w:eastAsia="Calibri" w:hAnsi="Calibri" w:cs="Calibri"/>
         </w:rPr>
-        <w:t>= Je n'ai pas encore fait mon nouveau commit, mais je veux annuler tous les changements que je n'ai pas encore commités.</w:t>
+        <w:t xml:space="preserve">= Je n'ai pas encore fait mon nouveau commit, mais je veux annuler tous les changements que je n'ai pas encore </w:t>
+      </w:r>
+      <w:proofErr w:type="spellStart"/>
+      <w:r>
+        <w:rPr>
+          <w:rFonts w:ascii="Calibri" w:eastAsia="Calibri" w:hAnsi="Calibri" w:cs="Calibri"/>
+        </w:rPr>
+        <w:t>commités</w:t>
+      </w:r>
+      <w:proofErr w:type="spellEnd"/>
+      <w:r>
+        <w:rPr>
+          <w:rFonts w:ascii="Calibri" w:eastAsia="Calibri" w:hAnsi="Calibri" w:cs="Calibri"/>
+        </w:rPr>
+        <w:t>.</w:t>
       </w:r>
     </w:p>
     <w:p>
@@ -349,6 +499,7 @@
         </w:rPr>
         <w:t xml:space="preserve"> = agit comme </w:t>
       </w:r>
+      <w:proofErr w:type="spellStart"/>
       <w:r>
         <w:rPr>
           <w:rFonts w:ascii="Calibri" w:eastAsia="Calibri" w:hAnsi="Calibri" w:cs="Calibri"/>
@@ -356,6 +507,7 @@
         </w:rPr>
         <w:t>dir</w:t>
       </w:r>
+      <w:proofErr w:type="spellEnd"/>
       <w:r>
         <w:rPr>
           <w:rFonts w:ascii="Calibri" w:eastAsia="Calibri" w:hAnsi="Calibri" w:cs="Calibri"/>
@@ -370,6 +522,7 @@
           <w:rFonts w:ascii="Calibri" w:eastAsia="Calibri" w:hAnsi="Calibri" w:cs="Calibri"/>
         </w:rPr>
       </w:pPr>
+      <w:proofErr w:type="spellStart"/>
       <w:r>
         <w:rPr>
           <w:rFonts w:ascii="Calibri" w:eastAsia="Calibri" w:hAnsi="Calibri" w:cs="Calibri"/>
@@ -377,6 +530,7 @@
         </w:rPr>
         <w:t>dir</w:t>
       </w:r>
+      <w:proofErr w:type="spellEnd"/>
       <w:r>
         <w:rPr>
           <w:rFonts w:ascii="Calibri" w:eastAsia="Calibri" w:hAnsi="Calibri" w:cs="Calibri"/>
@@ -391,6 +545,7 @@
           <w:rFonts w:ascii="Calibri" w:eastAsia="Calibri" w:hAnsi="Calibri" w:cs="Calibri"/>
         </w:rPr>
       </w:pPr>
+      <w:proofErr w:type="spellStart"/>
       <w:r>
         <w:rPr>
           <w:rFonts w:ascii="Calibri" w:eastAsia="Calibri" w:hAnsi="Calibri" w:cs="Calibri"/>
@@ -398,26 +553,48 @@
         </w:rPr>
         <w:t>mkdir</w:t>
       </w:r>
-      <w:r>
-        <w:rPr>
-          <w:rFonts w:ascii="Calibri" w:eastAsia="Calibri" w:hAnsi="Calibri" w:cs="Calibri"/>
-        </w:rPr>
-        <w:t xml:space="preserve"> non de dossier= création d'un dossier</w:t>
-      </w:r>
-    </w:p>
-    <w:p>
-      <w:pPr>
-        <w:spacing w:after="200" w:line="276" w:lineRule="auto"/>
-        <w:rPr>
-          <w:rFonts w:ascii="Calibri" w:eastAsia="Calibri" w:hAnsi="Calibri" w:cs="Calibri"/>
-        </w:rPr>
-      </w:pPr>
-      <w:r>
-        <w:rPr>
-          <w:rFonts w:ascii="Calibri" w:eastAsia="Calibri" w:hAnsi="Calibri" w:cs="Calibri"/>
-          <w:b/>
-        </w:rPr>
-        <w:t xml:space="preserve">touch </w:t>
+      <w:proofErr w:type="spellEnd"/>
+      <w:r>
+        <w:rPr>
+          <w:rFonts w:ascii="Calibri" w:eastAsia="Calibri" w:hAnsi="Calibri" w:cs="Calibri"/>
+        </w:rPr>
+        <w:t xml:space="preserve"> non de dossier</w:t>
+      </w:r>
+      <w:r>
+        <w:rPr>
+          <w:rFonts w:ascii="Calibri" w:eastAsia="Calibri" w:hAnsi="Calibri" w:cs="Calibri"/>
+        </w:rPr>
+        <w:t xml:space="preserve"> </w:t>
+      </w:r>
+      <w:r>
+        <w:rPr>
+          <w:rFonts w:ascii="Calibri" w:eastAsia="Calibri" w:hAnsi="Calibri" w:cs="Calibri"/>
+        </w:rPr>
+        <w:t>= création d'un dossier</w:t>
+      </w:r>
+    </w:p>
+    <w:p>
+      <w:pPr>
+        <w:spacing w:after="200" w:line="276" w:lineRule="auto"/>
+        <w:rPr>
+          <w:rFonts w:ascii="Calibri" w:eastAsia="Calibri" w:hAnsi="Calibri" w:cs="Calibri"/>
+        </w:rPr>
+      </w:pPr>
+      <w:proofErr w:type="spellStart"/>
+      <w:r>
+        <w:rPr>
+          <w:rFonts w:ascii="Calibri" w:eastAsia="Calibri" w:hAnsi="Calibri" w:cs="Calibri"/>
+          <w:b/>
+        </w:rPr>
+        <w:t>touch</w:t>
+      </w:r>
+      <w:proofErr w:type="spellEnd"/>
+      <w:r>
+        <w:rPr>
+          <w:rFonts w:ascii="Calibri" w:eastAsia="Calibri" w:hAnsi="Calibri" w:cs="Calibri"/>
+          <w:b/>
+        </w:rPr>
+        <w:t xml:space="preserve"> </w:t>
       </w:r>
       <w:r>
         <w:rPr>
@@ -438,7 +615,23 @@
           <w:rFonts w:ascii="Calibri" w:eastAsia="Calibri" w:hAnsi="Calibri" w:cs="Calibri"/>
           <w:b/>
         </w:rPr>
-        <w:t xml:space="preserve">git add </w:t>
+        <w:t xml:space="preserve">git </w:t>
+      </w:r>
+      <w:proofErr w:type="spellStart"/>
+      <w:r>
+        <w:rPr>
+          <w:rFonts w:ascii="Calibri" w:eastAsia="Calibri" w:hAnsi="Calibri" w:cs="Calibri"/>
+          <w:b/>
+        </w:rPr>
+        <w:t>add</w:t>
+      </w:r>
+      <w:proofErr w:type="spellEnd"/>
+      <w:r>
+        <w:rPr>
+          <w:rFonts w:ascii="Calibri" w:eastAsia="Calibri" w:hAnsi="Calibri" w:cs="Calibri"/>
+          <w:b/>
+        </w:rPr>
+        <w:t xml:space="preserve"> </w:t>
       </w:r>
       <w:r>
         <w:rPr>
@@ -465,7 +658,19 @@
         <w:rPr>
           <w:rFonts w:ascii="Calibri" w:eastAsia="Calibri" w:hAnsi="Calibri" w:cs="Calibri"/>
         </w:rPr>
-        <w:t>= suite de modifications avec  option -m (pour message) qui designe l'action, modification faites.</w:t>
+        <w:t xml:space="preserve">= suite de modifications avec  option -m (pour message) qui </w:t>
+      </w:r>
+      <w:r>
+        <w:rPr>
+          <w:rFonts w:ascii="Calibri" w:eastAsia="Calibri" w:hAnsi="Calibri" w:cs="Calibri"/>
+        </w:rPr>
+        <w:t>désigne</w:t>
+      </w:r>
+      <w:r>
+        <w:rPr>
+          <w:rFonts w:ascii="Calibri" w:eastAsia="Calibri" w:hAnsi="Calibri" w:cs="Calibri"/>
+        </w:rPr>
+        <w:t xml:space="preserve"> l'action, modification faites.</w:t>
       </w:r>
     </w:p>
     <w:p>
@@ -492,7 +697,19 @@
         <w:rPr>
           <w:rFonts w:ascii="Calibri" w:eastAsia="Calibri" w:hAnsi="Calibri" w:cs="Calibri"/>
         </w:rPr>
-        <w:t>= l'option -a, demande a git de mettre à jour un fichier déja existant dans son index (répertoire)</w:t>
+        <w:t xml:space="preserve">= l'option -a, demande a git de mettre à jour un fichier </w:t>
+      </w:r>
+      <w:r>
+        <w:rPr>
+          <w:rFonts w:ascii="Calibri" w:eastAsia="Calibri" w:hAnsi="Calibri" w:cs="Calibri"/>
+        </w:rPr>
+        <w:t>déjà</w:t>
+      </w:r>
+      <w:r>
+        <w:rPr>
+          <w:rFonts w:ascii="Calibri" w:eastAsia="Calibri" w:hAnsi="Calibri" w:cs="Calibri"/>
+        </w:rPr>
+        <w:t xml:space="preserve"> existant dans son index (répertoire)</w:t>
       </w:r>
     </w:p>
     <w:p>
@@ -520,15 +737,30 @@
         <w:rPr>
           <w:rFonts w:ascii="Calibri" w:eastAsia="Calibri" w:hAnsi="Calibri" w:cs="Calibri"/>
         </w:rPr>
-        <w:t xml:space="preserve">Ajouter votre fichier à l'index avec la commande  </w:t>
-      </w:r>
-      <w:r>
-        <w:rPr>
-          <w:rFonts w:ascii="Calibri" w:eastAsia="Calibri" w:hAnsi="Calibri" w:cs="Calibri"/>
-          <w:b/>
-        </w:rPr>
-        <w:t>git add</w:t>
-      </w:r>
+        <w:t xml:space="preserve">Ajouter votre fichier à l'index avec la </w:t>
+      </w:r>
+      <w:r>
+        <w:rPr>
+          <w:rFonts w:ascii="Calibri" w:eastAsia="Calibri" w:hAnsi="Calibri" w:cs="Calibri"/>
+        </w:rPr>
+        <w:t>commande git</w:t>
+      </w:r>
+      <w:r>
+        <w:rPr>
+          <w:rFonts w:ascii="Calibri" w:eastAsia="Calibri" w:hAnsi="Calibri" w:cs="Calibri"/>
+          <w:b/>
+        </w:rPr>
+        <w:t xml:space="preserve"> </w:t>
+      </w:r>
+      <w:proofErr w:type="spellStart"/>
+      <w:r>
+        <w:rPr>
+          <w:rFonts w:ascii="Calibri" w:eastAsia="Calibri" w:hAnsi="Calibri" w:cs="Calibri"/>
+          <w:b/>
+        </w:rPr>
+        <w:t>add</w:t>
+      </w:r>
+      <w:proofErr w:type="spellEnd"/>
       <w:r>
         <w:rPr>
           <w:rFonts w:ascii="Calibri" w:eastAsia="Calibri" w:hAnsi="Calibri" w:cs="Calibri"/>
@@ -555,7 +787,23 @@
           <w:rFonts w:ascii="Calibri" w:eastAsia="Calibri" w:hAnsi="Calibri" w:cs="Calibri"/>
           <w:b/>
         </w:rPr>
-        <w:t xml:space="preserve">git add </w:t>
+        <w:t xml:space="preserve">git </w:t>
+      </w:r>
+      <w:proofErr w:type="spellStart"/>
+      <w:r>
+        <w:rPr>
+          <w:rFonts w:ascii="Calibri" w:eastAsia="Calibri" w:hAnsi="Calibri" w:cs="Calibri"/>
+          <w:b/>
+        </w:rPr>
+        <w:t>add</w:t>
+      </w:r>
+      <w:proofErr w:type="spellEnd"/>
+      <w:r>
+        <w:rPr>
+          <w:rFonts w:ascii="Calibri" w:eastAsia="Calibri" w:hAnsi="Calibri" w:cs="Calibri"/>
+          <w:b/>
+        </w:rPr>
+        <w:t xml:space="preserve"> </w:t>
       </w:r>
       <w:r>
         <w:rPr>
@@ -702,7 +950,23 @@
           <w:rFonts w:ascii="Calibri" w:eastAsia="Calibri" w:hAnsi="Calibri" w:cs="Calibri"/>
           <w:b/>
         </w:rPr>
-        <w:t xml:space="preserve">git commit -am </w:t>
+        <w:t>git commit -</w:t>
+      </w:r>
+      <w:proofErr w:type="spellStart"/>
+      <w:r>
+        <w:rPr>
+          <w:rFonts w:ascii="Calibri" w:eastAsia="Calibri" w:hAnsi="Calibri" w:cs="Calibri"/>
+          <w:b/>
+        </w:rPr>
+        <w:t>am</w:t>
+      </w:r>
+      <w:proofErr w:type="spellEnd"/>
+      <w:r>
+        <w:rPr>
+          <w:rFonts w:ascii="Calibri" w:eastAsia="Calibri" w:hAnsi="Calibri" w:cs="Calibri"/>
+          <w:b/>
+        </w:rPr>
+        <w:t xml:space="preserve"> </w:t>
       </w:r>
       <w:r>
         <w:rPr>
@@ -723,13 +987,43 @@
           <w:rFonts w:ascii="Calibri" w:eastAsia="Calibri" w:hAnsi="Calibri" w:cs="Calibri"/>
           <w:b/>
         </w:rPr>
-        <w:t xml:space="preserve">git remote </w:t>
-      </w:r>
-      <w:r>
-        <w:rPr>
-          <w:rFonts w:ascii="Calibri" w:eastAsia="Calibri" w:hAnsi="Calibri" w:cs="Calibri"/>
-        </w:rPr>
-        <w:t xml:space="preserve">= c'est juste après l'avoir commit. </w:t>
+        <w:t xml:space="preserve">git </w:t>
+      </w:r>
+      <w:proofErr w:type="spellStart"/>
+      <w:r>
+        <w:rPr>
+          <w:rFonts w:ascii="Calibri" w:eastAsia="Calibri" w:hAnsi="Calibri" w:cs="Calibri"/>
+          <w:b/>
+        </w:rPr>
+        <w:t>remote</w:t>
+      </w:r>
+      <w:proofErr w:type="spellEnd"/>
+      <w:r>
+        <w:rPr>
+          <w:rFonts w:ascii="Calibri" w:eastAsia="Calibri" w:hAnsi="Calibri" w:cs="Calibri"/>
+          <w:b/>
+        </w:rPr>
+        <w:t xml:space="preserve"> </w:t>
+      </w:r>
+      <w:r>
+        <w:rPr>
+          <w:rFonts w:ascii="Calibri" w:eastAsia="Calibri" w:hAnsi="Calibri" w:cs="Calibri"/>
+        </w:rPr>
+        <w:t xml:space="preserve">= c'est juste après l'avoir </w:t>
+      </w:r>
+      <w:proofErr w:type="spellStart"/>
+      <w:r>
+        <w:rPr>
+          <w:rFonts w:ascii="Calibri" w:eastAsia="Calibri" w:hAnsi="Calibri" w:cs="Calibri"/>
+        </w:rPr>
+        <w:t>commit</w:t>
+      </w:r>
+      <w:proofErr w:type="spellEnd"/>
+      <w:r>
+        <w:rPr>
+          <w:rFonts w:ascii="Calibri" w:eastAsia="Calibri" w:hAnsi="Calibri" w:cs="Calibri"/>
+        </w:rPr>
+        <w:t xml:space="preserve">. </w:t>
       </w:r>
       <w:r>
         <w:rPr>
@@ -742,43 +1036,131 @@
         <w:rPr>
           <w:rFonts w:ascii="Calibri" w:eastAsia="Calibri" w:hAnsi="Calibri" w:cs="Calibri"/>
         </w:rPr>
-        <w:t xml:space="preserve">r son code sur un pc autre que celui où l'on travail ou sur un  site internet ex: github, bitbucket. </w:t>
-      </w:r>
-    </w:p>
-    <w:p>
-      <w:pPr>
-        <w:spacing w:after="200" w:line="276" w:lineRule="auto"/>
-        <w:rPr>
-          <w:rFonts w:ascii="Calibri" w:eastAsia="Calibri" w:hAnsi="Calibri" w:cs="Calibri"/>
-        </w:rPr>
-      </w:pPr>
-      <w:r>
-        <w:rPr>
-          <w:rFonts w:ascii="Calibri" w:eastAsia="Calibri" w:hAnsi="Calibri" w:cs="Calibri"/>
-          <w:b/>
-        </w:rPr>
-        <w:t xml:space="preserve">git push origin master </w:t>
-      </w:r>
-      <w:r>
-        <w:rPr>
-          <w:rFonts w:ascii="Calibri" w:eastAsia="Calibri" w:hAnsi="Calibri" w:cs="Calibri"/>
-        </w:rPr>
-        <w:t>= envoye du PC à Github, origine (destination ) et master (nom de la branche).</w:t>
-      </w:r>
-    </w:p>
-    <w:p>
-      <w:pPr>
-        <w:spacing w:after="200" w:line="276" w:lineRule="auto"/>
-        <w:rPr>
-          <w:rFonts w:ascii="Calibri" w:eastAsia="Calibri" w:hAnsi="Calibri" w:cs="Calibri"/>
-        </w:rPr>
-      </w:pPr>
-      <w:r>
-        <w:rPr>
-          <w:rFonts w:ascii="Calibri" w:eastAsia="Calibri" w:hAnsi="Calibri" w:cs="Calibri"/>
-          <w:b/>
-        </w:rPr>
-        <w:t xml:space="preserve">git pull origin master </w:t>
+        <w:t xml:space="preserve">r son code sur un pc autre que celui où l'on travail ou sur un  site internet ex: </w:t>
+      </w:r>
+      <w:proofErr w:type="spellStart"/>
+      <w:r>
+        <w:rPr>
+          <w:rFonts w:ascii="Calibri" w:eastAsia="Calibri" w:hAnsi="Calibri" w:cs="Calibri"/>
+        </w:rPr>
+        <w:t>github</w:t>
+      </w:r>
+      <w:proofErr w:type="spellEnd"/>
+      <w:r>
+        <w:rPr>
+          <w:rFonts w:ascii="Calibri" w:eastAsia="Calibri" w:hAnsi="Calibri" w:cs="Calibri"/>
+        </w:rPr>
+        <w:t xml:space="preserve">, </w:t>
+      </w:r>
+      <w:proofErr w:type="spellStart"/>
+      <w:r>
+        <w:rPr>
+          <w:rFonts w:ascii="Calibri" w:eastAsia="Calibri" w:hAnsi="Calibri" w:cs="Calibri"/>
+        </w:rPr>
+        <w:t>bitbucket</w:t>
+      </w:r>
+      <w:proofErr w:type="spellEnd"/>
+      <w:r>
+        <w:rPr>
+          <w:rFonts w:ascii="Calibri" w:eastAsia="Calibri" w:hAnsi="Calibri" w:cs="Calibri"/>
+        </w:rPr>
+        <w:t xml:space="preserve">. </w:t>
+      </w:r>
+    </w:p>
+    <w:p>
+      <w:pPr>
+        <w:spacing w:after="200" w:line="276" w:lineRule="auto"/>
+        <w:rPr>
+          <w:rFonts w:ascii="Calibri" w:eastAsia="Calibri" w:hAnsi="Calibri" w:cs="Calibri"/>
+        </w:rPr>
+      </w:pPr>
+      <w:r>
+        <w:rPr>
+          <w:rFonts w:ascii="Calibri" w:eastAsia="Calibri" w:hAnsi="Calibri" w:cs="Calibri"/>
+          <w:b/>
+        </w:rPr>
+        <w:t xml:space="preserve">git push </w:t>
+      </w:r>
+      <w:proofErr w:type="spellStart"/>
+      <w:r>
+        <w:rPr>
+          <w:rFonts w:ascii="Calibri" w:eastAsia="Calibri" w:hAnsi="Calibri" w:cs="Calibri"/>
+          <w:b/>
+        </w:rPr>
+        <w:t>origin</w:t>
+      </w:r>
+      <w:proofErr w:type="spellEnd"/>
+      <w:r>
+        <w:rPr>
+          <w:rFonts w:ascii="Calibri" w:eastAsia="Calibri" w:hAnsi="Calibri" w:cs="Calibri"/>
+          <w:b/>
+        </w:rPr>
+        <w:t xml:space="preserve"> master </w:t>
+      </w:r>
+      <w:r>
+        <w:rPr>
+          <w:rFonts w:ascii="Calibri" w:eastAsia="Calibri" w:hAnsi="Calibri" w:cs="Calibri"/>
+        </w:rPr>
+        <w:t xml:space="preserve">= </w:t>
+      </w:r>
+      <w:proofErr w:type="spellStart"/>
+      <w:r>
+        <w:rPr>
+          <w:rFonts w:ascii="Calibri" w:eastAsia="Calibri" w:hAnsi="Calibri" w:cs="Calibri"/>
+        </w:rPr>
+        <w:t>envoye</w:t>
+      </w:r>
+      <w:proofErr w:type="spellEnd"/>
+      <w:r>
+        <w:rPr>
+          <w:rFonts w:ascii="Calibri" w:eastAsia="Calibri" w:hAnsi="Calibri" w:cs="Calibri"/>
+        </w:rPr>
+        <w:t xml:space="preserve"> du PC à </w:t>
+      </w:r>
+      <w:proofErr w:type="spellStart"/>
+      <w:r>
+        <w:rPr>
+          <w:rFonts w:ascii="Calibri" w:eastAsia="Calibri" w:hAnsi="Calibri" w:cs="Calibri"/>
+        </w:rPr>
+        <w:t>Github</w:t>
+      </w:r>
+      <w:proofErr w:type="spellEnd"/>
+      <w:r>
+        <w:rPr>
+          <w:rFonts w:ascii="Calibri" w:eastAsia="Calibri" w:hAnsi="Calibri" w:cs="Calibri"/>
+        </w:rPr>
+        <w:t>, origine (destination ) et master (nom de la branche).</w:t>
+      </w:r>
+    </w:p>
+    <w:p>
+      <w:pPr>
+        <w:spacing w:after="200" w:line="276" w:lineRule="auto"/>
+        <w:rPr>
+          <w:rFonts w:ascii="Calibri" w:eastAsia="Calibri" w:hAnsi="Calibri" w:cs="Calibri"/>
+        </w:rPr>
+      </w:pPr>
+      <w:r>
+        <w:rPr>
+          <w:rFonts w:ascii="Calibri" w:eastAsia="Calibri" w:hAnsi="Calibri" w:cs="Calibri"/>
+          <w:b/>
+        </w:rPr>
+        <w:t xml:space="preserve">git pull </w:t>
+      </w:r>
+      <w:proofErr w:type="spellStart"/>
+      <w:r>
+        <w:rPr>
+          <w:rFonts w:ascii="Calibri" w:eastAsia="Calibri" w:hAnsi="Calibri" w:cs="Calibri"/>
+          <w:b/>
+        </w:rPr>
+        <w:t>origin</w:t>
+      </w:r>
+      <w:proofErr w:type="spellEnd"/>
+      <w:r>
+        <w:rPr>
+          <w:rFonts w:ascii="Calibri" w:eastAsia="Calibri" w:hAnsi="Calibri" w:cs="Calibri"/>
+          <w:b/>
+        </w:rPr>
+        <w:t xml:space="preserve"> master </w:t>
       </w:r>
       <w:r>
         <w:rPr>
@@ -816,6 +1198,7 @@
           <w:sz w:val="28"/>
         </w:rPr>
       </w:pPr>
+      <w:proofErr w:type="spellStart"/>
       <w:r>
         <w:rPr>
           <w:rFonts w:ascii="Calibri" w:eastAsia="Calibri" w:hAnsi="Calibri" w:cs="Calibri"/>
@@ -825,22 +1208,33 @@
         </w:rPr>
         <w:t>Github</w:t>
       </w:r>
-    </w:p>
-    <w:p>
-      <w:pPr>
-        <w:spacing w:after="200" w:line="276" w:lineRule="auto"/>
-        <w:rPr>
-          <w:rFonts w:ascii="Calibri" w:eastAsia="Calibri" w:hAnsi="Calibri" w:cs="Calibri"/>
-          <w:sz w:val="20"/>
-        </w:rPr>
-      </w:pPr>
+      <w:proofErr w:type="spellEnd"/>
+    </w:p>
+    <w:p>
+      <w:pPr>
+        <w:spacing w:after="200" w:line="276" w:lineRule="auto"/>
+        <w:rPr>
+          <w:rFonts w:ascii="Calibri" w:eastAsia="Calibri" w:hAnsi="Calibri" w:cs="Calibri"/>
+          <w:sz w:val="20"/>
+        </w:rPr>
+      </w:pPr>
+      <w:proofErr w:type="spellStart"/>
       <w:r>
         <w:rPr>
           <w:rFonts w:ascii="Calibri" w:eastAsia="Calibri" w:hAnsi="Calibri" w:cs="Calibri"/>
           <w:sz w:val="20"/>
           <w:u w:val="single"/>
         </w:rPr>
-        <w:t>Github permet de :</w:t>
+        <w:t>Github</w:t>
+      </w:r>
+      <w:proofErr w:type="spellEnd"/>
+      <w:r>
+        <w:rPr>
+          <w:rFonts w:ascii="Calibri" w:eastAsia="Calibri" w:hAnsi="Calibri" w:cs="Calibri"/>
+          <w:sz w:val="20"/>
+          <w:u w:val="single"/>
+        </w:rPr>
+        <w:t xml:space="preserve"> permet de :</w:t>
       </w:r>
     </w:p>
     <w:p>
@@ -872,23 +1266,55 @@
           <w:rFonts w:ascii="Calibri" w:eastAsia="Calibri" w:hAnsi="Calibri" w:cs="Calibri"/>
           <w:sz w:val="20"/>
         </w:rPr>
-        <w:t>Partager des morceaux de code en ligne à l'aide de "gists" ;</w:t>
-      </w:r>
-    </w:p>
-    <w:p>
-      <w:pPr>
-        <w:spacing w:after="200" w:line="276" w:lineRule="auto"/>
-        <w:rPr>
-          <w:rFonts w:ascii="Calibri" w:eastAsia="Calibri" w:hAnsi="Calibri" w:cs="Calibri"/>
-          <w:sz w:val="20"/>
-        </w:rPr>
-      </w:pPr>
-      <w:r>
-        <w:rPr>
-          <w:rFonts w:ascii="Calibri" w:eastAsia="Calibri" w:hAnsi="Calibri" w:cs="Calibri"/>
-          <w:sz w:val="20"/>
-        </w:rPr>
-        <w:t>Proposer des modifications de code à d'autres repos en faisant des "pull requests" ;</w:t>
+        <w:t>Partager des morceaux de code en ligne à l'aide de "</w:t>
+      </w:r>
+      <w:proofErr w:type="spellStart"/>
+      <w:r>
+        <w:rPr>
+          <w:rFonts w:ascii="Calibri" w:eastAsia="Calibri" w:hAnsi="Calibri" w:cs="Calibri"/>
+          <w:sz w:val="20"/>
+        </w:rPr>
+        <w:t>gists</w:t>
+      </w:r>
+      <w:proofErr w:type="spellEnd"/>
+      <w:r>
+        <w:rPr>
+          <w:rFonts w:ascii="Calibri" w:eastAsia="Calibri" w:hAnsi="Calibri" w:cs="Calibri"/>
+          <w:sz w:val="20"/>
+        </w:rPr>
+        <w:t>" ;</w:t>
+      </w:r>
+    </w:p>
+    <w:p>
+      <w:pPr>
+        <w:spacing w:after="200" w:line="276" w:lineRule="auto"/>
+        <w:rPr>
+          <w:rFonts w:ascii="Calibri" w:eastAsia="Calibri" w:hAnsi="Calibri" w:cs="Calibri"/>
+          <w:sz w:val="20"/>
+        </w:rPr>
+      </w:pPr>
+      <w:r>
+        <w:rPr>
+          <w:rFonts w:ascii="Calibri" w:eastAsia="Calibri" w:hAnsi="Calibri" w:cs="Calibri"/>
+          <w:sz w:val="20"/>
+        </w:rPr>
+        <w:t xml:space="preserve">Proposer des modifications de code à d'autres repos en faisant des "pull </w:t>
+      </w:r>
+      <w:proofErr w:type="spellStart"/>
+      <w:r>
+        <w:rPr>
+          <w:rFonts w:ascii="Calibri" w:eastAsia="Calibri" w:hAnsi="Calibri" w:cs="Calibri"/>
+          <w:sz w:val="20"/>
+        </w:rPr>
+        <w:t>requests</w:t>
+      </w:r>
+      <w:proofErr w:type="spellEnd"/>
+      <w:r>
+        <w:rPr>
+          <w:rFonts w:ascii="Calibri" w:eastAsia="Calibri" w:hAnsi="Calibri" w:cs="Calibri"/>
+          <w:sz w:val="20"/>
+        </w:rPr>
+        <w:t>" ;</w:t>
       </w:r>
     </w:p>
     <w:p>
@@ -985,7 +1411,23 @@
           <w:rFonts w:ascii="Calibri" w:eastAsia="Calibri" w:hAnsi="Calibri" w:cs="Calibri"/>
           <w:sz w:val="20"/>
         </w:rPr>
-        <w:t xml:space="preserve"> lienFourniParGitHub </w:t>
+        <w:t xml:space="preserve"> </w:t>
+      </w:r>
+      <w:proofErr w:type="spellStart"/>
+      <w:r>
+        <w:rPr>
+          <w:rFonts w:ascii="Calibri" w:eastAsia="Calibri" w:hAnsi="Calibri" w:cs="Calibri"/>
+          <w:sz w:val="20"/>
+        </w:rPr>
+        <w:t>lienFourniParGitHub</w:t>
+      </w:r>
+      <w:proofErr w:type="spellEnd"/>
+      <w:r>
+        <w:rPr>
+          <w:rFonts w:ascii="Calibri" w:eastAsia="Calibri" w:hAnsi="Calibri" w:cs="Calibri"/>
+          <w:sz w:val="20"/>
+        </w:rPr>
+        <w:t xml:space="preserve"> </w:t>
       </w:r>
     </w:p>
     <w:p>
@@ -1034,7 +1476,7 @@
         </w:rPr>
         <w:t xml:space="preserve"> </w:t>
       </w:r>
-      <w:hyperlink r:id="rId4">
+      <w:hyperlink r:id="rId5">
         <w:r>
           <w:rPr>
             <w:rFonts w:ascii="Calibri" w:eastAsia="Calibri" w:hAnsi="Calibri" w:cs="Calibri"/>
@@ -1048,6 +1490,11 @@
     </w:p>
     <w:p>
       <w:pPr>
+        <w:pStyle w:val="Paragraphedeliste"/>
+        <w:numPr>
+          <w:ilvl w:val="0"/>
+          <w:numId w:val="1"/>
+        </w:numPr>
         <w:spacing w:after="200" w:line="276" w:lineRule="auto"/>
         <w:rPr>
           <w:rFonts w:ascii="Calibri" w:eastAsia="Calibri" w:hAnsi="Calibri" w:cs="Calibri"/>
@@ -1061,7 +1508,27 @@
           <w:sz w:val="20"/>
           <w:u w:val="single"/>
         </w:rPr>
-        <w:t>Mettre son repository sur Github :</w:t>
+        <w:t xml:space="preserve">Mettre son repository sur </w:t>
+      </w:r>
+      <w:proofErr w:type="spellStart"/>
+      <w:r>
+        <w:rPr>
+          <w:rFonts w:ascii="Calibri" w:eastAsia="Calibri" w:hAnsi="Calibri" w:cs="Calibri"/>
+          <w:b/>
+          <w:sz w:val="20"/>
+          <w:u w:val="single"/>
+        </w:rPr>
+        <w:t>Github</w:t>
+      </w:r>
+      <w:proofErr w:type="spellEnd"/>
+      <w:r>
+        <w:rPr>
+          <w:rFonts w:ascii="Calibri" w:eastAsia="Calibri" w:hAnsi="Calibri" w:cs="Calibri"/>
+          <w:b/>
+          <w:sz w:val="20"/>
+          <w:u w:val="single"/>
+        </w:rPr>
+        <w:t xml:space="preserve"> :</w:t>
       </w:r>
     </w:p>
     <w:p>
@@ -1078,7 +1545,23 @@
           <w:sz w:val="20"/>
         </w:rPr>
         <w:lastRenderedPageBreak/>
-        <w:t xml:space="preserve">C'est parti pour créer votre premier repository open-source :) . Tout d'abord, si ce n'est pas déjà fait, connectez-vous à votre compte GitHub. Cliquez sur le bouton "Create new" symbolisé par un signe "+" en haut à droite de votre écran, puis "New repository". </w:t>
+        <w:t>C'est parti pour créer votre premier repository open-source :) . Tout d'abord, si ce n'est pas déjà fait, connectez-vous à votre compte GitHub. Cliquez sur le bouton "</w:t>
+      </w:r>
+      <w:proofErr w:type="spellStart"/>
+      <w:r>
+        <w:rPr>
+          <w:rFonts w:ascii="Calibri" w:eastAsia="Calibri" w:hAnsi="Calibri" w:cs="Calibri"/>
+          <w:sz w:val="20"/>
+        </w:rPr>
+        <w:t>Create</w:t>
+      </w:r>
+      <w:proofErr w:type="spellEnd"/>
+      <w:r>
+        <w:rPr>
+          <w:rFonts w:ascii="Calibri" w:eastAsia="Calibri" w:hAnsi="Calibri" w:cs="Calibri"/>
+          <w:sz w:val="20"/>
+        </w:rPr>
+        <w:t xml:space="preserve"> new" symbolisé par un signe "+" en haut à droite de votre écran, puis "New repository". </w:t>
       </w:r>
     </w:p>
     <w:p>
@@ -1161,7 +1644,23 @@
           <w:rFonts w:ascii="Calibri" w:eastAsia="Calibri" w:hAnsi="Calibri" w:cs="Calibri"/>
           <w:sz w:val="20"/>
         </w:rPr>
-        <w:t xml:space="preserve">Vous avez également une option "Initialise with a README", qui vous permet de cloner votre repository sur votre machine. Cette option est à cocher uniquement dans le cas où vous n'avez pas encore créé le repository en question sur votre machine (ce qui est bien notre cas ici, cochez donc !) </w:t>
+        <w:t xml:space="preserve">Vous avez également une option "Initialise </w:t>
+      </w:r>
+      <w:proofErr w:type="spellStart"/>
+      <w:r>
+        <w:rPr>
+          <w:rFonts w:ascii="Calibri" w:eastAsia="Calibri" w:hAnsi="Calibri" w:cs="Calibri"/>
+          <w:sz w:val="20"/>
+        </w:rPr>
+        <w:t>with</w:t>
+      </w:r>
+      <w:proofErr w:type="spellEnd"/>
+      <w:r>
+        <w:rPr>
+          <w:rFonts w:ascii="Calibri" w:eastAsia="Calibri" w:hAnsi="Calibri" w:cs="Calibri"/>
+          <w:sz w:val="20"/>
+        </w:rPr>
+        <w:t xml:space="preserve"> a README", qui vous permet de cloner votre repository sur votre machine. Cette option est à cocher uniquement dans le cas où vous n'avez pas encore créé le repository en question sur votre machine (ce qui est bien notre cas ici, cochez donc !) </w:t>
       </w:r>
     </w:p>
     <w:p>
@@ -1193,7 +1692,23 @@
           <w:rFonts w:ascii="Calibri" w:eastAsia="Calibri" w:hAnsi="Calibri" w:cs="Calibri"/>
           <w:sz w:val="20"/>
         </w:rPr>
-        <w:t xml:space="preserve">voir les commits effectués sur votre repository (par vous et vos éventuels contributeurs) </w:t>
+        <w:t xml:space="preserve">voir les </w:t>
+      </w:r>
+      <w:proofErr w:type="spellStart"/>
+      <w:r>
+        <w:rPr>
+          <w:rFonts w:ascii="Calibri" w:eastAsia="Calibri" w:hAnsi="Calibri" w:cs="Calibri"/>
+          <w:sz w:val="20"/>
+        </w:rPr>
+        <w:t>commits</w:t>
+      </w:r>
+      <w:proofErr w:type="spellEnd"/>
+      <w:r>
+        <w:rPr>
+          <w:rFonts w:ascii="Calibri" w:eastAsia="Calibri" w:hAnsi="Calibri" w:cs="Calibri"/>
+          <w:sz w:val="20"/>
+        </w:rPr>
+        <w:t xml:space="preserve"> effectués sur votre repository (par vous et vos éventuels contributeurs) </w:t>
       </w:r>
     </w:p>
     <w:p>
@@ -1241,7 +1756,21 @@
           <w:rFonts w:ascii="Calibri" w:eastAsia="Calibri" w:hAnsi="Calibri" w:cs="Calibri"/>
           <w:sz w:val="20"/>
         </w:rPr>
-        <w:t xml:space="preserve">L'option HTTPS que je vous ai  invité à utiliser dans ce cours : c'est l'option la plus simple, qui demande de fournir vos identifiants GitHub (nom d'utilisateur et mot de passe) à chaque fois que vous faites un git clone. </w:t>
+        <w:t xml:space="preserve">L'option HTTPS que je vous </w:t>
+      </w:r>
+      <w:r>
+        <w:rPr>
+          <w:rFonts w:ascii="Calibri" w:eastAsia="Calibri" w:hAnsi="Calibri" w:cs="Calibri"/>
+          <w:sz w:val="20"/>
+        </w:rPr>
+        <w:t>ai invité</w:t>
+      </w:r>
+      <w:r>
+        <w:rPr>
+          <w:rFonts w:ascii="Calibri" w:eastAsia="Calibri" w:hAnsi="Calibri" w:cs="Calibri"/>
+          <w:sz w:val="20"/>
+        </w:rPr>
+        <w:t xml:space="preserve"> à utiliser dans ce cours : c'est l'option la plus simple, qui demande de fournir vos identifiants GitHub (nom d'utilisateur et mot de passe) à chaque fois que vous faites un git clone. </w:t>
       </w:r>
     </w:p>
     <w:p>
@@ -1357,7 +1886,39 @@
           <w:rFonts w:ascii="Calibri" w:eastAsia="Calibri" w:hAnsi="Calibri" w:cs="Calibri"/>
           <w:sz w:val="20"/>
         </w:rPr>
-        <w:t xml:space="preserve">Pour voir les branches présentes dans votre repo, utilisez la commande git branch. Elle vous retournera les branches présentes, et ajoutera une étoile devant la branche dans laquelle vous êtes placés. Par exemple, dans le 1er repos que vous avez créé dans la partie précédente, la commande git branch n'affichera qu'une seule branche, la branche principale dans laquelle vous vous situez : * master. </w:t>
+        <w:t xml:space="preserve">Pour voir les branches présentes dans votre repo, utilisez la commande git </w:t>
+      </w:r>
+      <w:proofErr w:type="spellStart"/>
+      <w:r>
+        <w:rPr>
+          <w:rFonts w:ascii="Calibri" w:eastAsia="Calibri" w:hAnsi="Calibri" w:cs="Calibri"/>
+          <w:sz w:val="20"/>
+        </w:rPr>
+        <w:t>branch</w:t>
+      </w:r>
+      <w:proofErr w:type="spellEnd"/>
+      <w:r>
+        <w:rPr>
+          <w:rFonts w:ascii="Calibri" w:eastAsia="Calibri" w:hAnsi="Calibri" w:cs="Calibri"/>
+          <w:sz w:val="20"/>
+        </w:rPr>
+        <w:t xml:space="preserve">. Elle vous retournera les branches présentes, et ajoutera une étoile devant la branche dans laquelle vous êtes placés. Par exemple, dans le 1er repos que vous avez créé dans la partie précédente, la commande git </w:t>
+      </w:r>
+      <w:proofErr w:type="spellStart"/>
+      <w:r>
+        <w:rPr>
+          <w:rFonts w:ascii="Calibri" w:eastAsia="Calibri" w:hAnsi="Calibri" w:cs="Calibri"/>
+          <w:sz w:val="20"/>
+        </w:rPr>
+        <w:t>branch</w:t>
+      </w:r>
+      <w:proofErr w:type="spellEnd"/>
+      <w:r>
+        <w:rPr>
+          <w:rFonts w:ascii="Calibri" w:eastAsia="Calibri" w:hAnsi="Calibri" w:cs="Calibri"/>
+          <w:sz w:val="20"/>
+        </w:rPr>
+        <w:t xml:space="preserve"> n'affichera qu'une seule branche, la branche principale dans laquelle vous vous situez : * master. </w:t>
       </w:r>
     </w:p>
     <w:p>
@@ -1405,7 +1966,25 @@
           <w:b/>
           <w:sz w:val="20"/>
         </w:rPr>
-        <w:t xml:space="preserve">git branch </w:t>
+        <w:t xml:space="preserve">git </w:t>
+      </w:r>
+      <w:proofErr w:type="spellStart"/>
+      <w:r>
+        <w:rPr>
+          <w:rFonts w:ascii="Calibri" w:eastAsia="Calibri" w:hAnsi="Calibri" w:cs="Calibri"/>
+          <w:b/>
+          <w:sz w:val="20"/>
+        </w:rPr>
+        <w:t>branch</w:t>
+      </w:r>
+      <w:proofErr w:type="spellEnd"/>
+      <w:r>
+        <w:rPr>
+          <w:rFonts w:ascii="Calibri" w:eastAsia="Calibri" w:hAnsi="Calibri" w:cs="Calibri"/>
+          <w:b/>
+          <w:sz w:val="20"/>
+        </w:rPr>
+        <w:t xml:space="preserve"> </w:t>
       </w:r>
       <w:r>
         <w:rPr>
@@ -1454,7 +2033,23 @@
         </w:rPr>
         <w:lastRenderedPageBreak/>
         <w:tab/>
-        <w:t>git branch -D ma-branche   (seulement si elle n'est pas "merge" avec une autre)</w:t>
+        <w:t xml:space="preserve">git </w:t>
+      </w:r>
+      <w:proofErr w:type="spellStart"/>
+      <w:r>
+        <w:rPr>
+          <w:rFonts w:ascii="Calibri" w:eastAsia="Calibri" w:hAnsi="Calibri" w:cs="Calibri"/>
+          <w:sz w:val="20"/>
+        </w:rPr>
+        <w:t>branch</w:t>
+      </w:r>
+      <w:proofErr w:type="spellEnd"/>
+      <w:r>
+        <w:rPr>
+          <w:rFonts w:ascii="Calibri" w:eastAsia="Calibri" w:hAnsi="Calibri" w:cs="Calibri"/>
+          <w:sz w:val="20"/>
+        </w:rPr>
+        <w:t xml:space="preserve"> -D ma-branche   (seulement si elle n'est pas "merge" avec une autre)</w:t>
       </w:r>
     </w:p>
     <w:p>
@@ -1485,7 +2080,23 @@
           <w:rFonts w:ascii="Calibri" w:eastAsia="Calibri" w:hAnsi="Calibri" w:cs="Calibri"/>
           <w:sz w:val="20"/>
         </w:rPr>
-        <w:t xml:space="preserve"> à l'intérieur de votre repo, vous allez avoir besoin d'un nouveau mot-clé : checkout : </w:t>
+        <w:t xml:space="preserve"> à l'intérieur de votre repo, vous allez avoir besoin d'un nouveau mot-clé : </w:t>
+      </w:r>
+      <w:proofErr w:type="spellStart"/>
+      <w:r>
+        <w:rPr>
+          <w:rFonts w:ascii="Calibri" w:eastAsia="Calibri" w:hAnsi="Calibri" w:cs="Calibri"/>
+          <w:sz w:val="20"/>
+        </w:rPr>
+        <w:t>checkout</w:t>
+      </w:r>
+      <w:proofErr w:type="spellEnd"/>
+      <w:r>
+        <w:rPr>
+          <w:rFonts w:ascii="Calibri" w:eastAsia="Calibri" w:hAnsi="Calibri" w:cs="Calibri"/>
+          <w:sz w:val="20"/>
+        </w:rPr>
+        <w:t xml:space="preserve"> : </w:t>
       </w:r>
     </w:p>
     <w:p>
@@ -1509,7 +2120,25 @@
           <w:b/>
           <w:sz w:val="20"/>
         </w:rPr>
-        <w:t xml:space="preserve">git checkout </w:t>
+        <w:t xml:space="preserve">git </w:t>
+      </w:r>
+      <w:proofErr w:type="spellStart"/>
+      <w:r>
+        <w:rPr>
+          <w:rFonts w:ascii="Calibri" w:eastAsia="Calibri" w:hAnsi="Calibri" w:cs="Calibri"/>
+          <w:b/>
+          <w:sz w:val="20"/>
+        </w:rPr>
+        <w:t>checkout</w:t>
+      </w:r>
+      <w:proofErr w:type="spellEnd"/>
+      <w:r>
+        <w:rPr>
+          <w:rFonts w:ascii="Calibri" w:eastAsia="Calibri" w:hAnsi="Calibri" w:cs="Calibri"/>
+          <w:b/>
+          <w:sz w:val="20"/>
+        </w:rPr>
+        <w:t xml:space="preserve"> </w:t>
       </w:r>
       <w:r>
         <w:rPr>
@@ -1532,7 +2161,23 @@
           <w:rFonts w:ascii="Calibri" w:eastAsia="Calibri" w:hAnsi="Calibri" w:cs="Calibri"/>
           <w:sz w:val="20"/>
         </w:rPr>
-        <w:t>Petite astuce pour manipuler vos branches : vous pouvez utiliser la commande 'git checkout -b' pour créer une branche et vous y positionner. Ainsi, au lieu de taper la commande suivante pour créer votre branche :</w:t>
+        <w:t xml:space="preserve">Petite astuce pour manipuler vos branches : vous pouvez utiliser la commande 'git </w:t>
+      </w:r>
+      <w:proofErr w:type="spellStart"/>
+      <w:r>
+        <w:rPr>
+          <w:rFonts w:ascii="Calibri" w:eastAsia="Calibri" w:hAnsi="Calibri" w:cs="Calibri"/>
+          <w:sz w:val="20"/>
+        </w:rPr>
+        <w:t>checkout</w:t>
+      </w:r>
+      <w:proofErr w:type="spellEnd"/>
+      <w:r>
+        <w:rPr>
+          <w:rFonts w:ascii="Calibri" w:eastAsia="Calibri" w:hAnsi="Calibri" w:cs="Calibri"/>
+          <w:sz w:val="20"/>
+        </w:rPr>
+        <w:t xml:space="preserve"> -b' pour créer une branche et vous y positionner. Ainsi, au lieu de taper la commande suivante pour créer votre branche :</w:t>
       </w:r>
     </w:p>
     <w:p>
@@ -1556,7 +2201,25 @@
           <w:b/>
           <w:sz w:val="20"/>
         </w:rPr>
-        <w:t xml:space="preserve">git branch </w:t>
+        <w:t xml:space="preserve">git </w:t>
+      </w:r>
+      <w:proofErr w:type="spellStart"/>
+      <w:r>
+        <w:rPr>
+          <w:rFonts w:ascii="Calibri" w:eastAsia="Calibri" w:hAnsi="Calibri" w:cs="Calibri"/>
+          <w:b/>
+          <w:sz w:val="20"/>
+        </w:rPr>
+        <w:t>branch</w:t>
+      </w:r>
+      <w:proofErr w:type="spellEnd"/>
+      <w:r>
+        <w:rPr>
+          <w:rFonts w:ascii="Calibri" w:eastAsia="Calibri" w:hAnsi="Calibri" w:cs="Calibri"/>
+          <w:b/>
+          <w:sz w:val="20"/>
+        </w:rPr>
+        <w:t xml:space="preserve"> </w:t>
       </w:r>
       <w:r>
         <w:rPr>
@@ -1603,7 +2266,25 @@
           <w:b/>
           <w:sz w:val="20"/>
         </w:rPr>
-        <w:t xml:space="preserve">git checkout </w:t>
+        <w:t xml:space="preserve">git </w:t>
+      </w:r>
+      <w:proofErr w:type="spellStart"/>
+      <w:r>
+        <w:rPr>
+          <w:rFonts w:ascii="Calibri" w:eastAsia="Calibri" w:hAnsi="Calibri" w:cs="Calibri"/>
+          <w:b/>
+          <w:sz w:val="20"/>
+        </w:rPr>
+        <w:t>checkout</w:t>
+      </w:r>
+      <w:proofErr w:type="spellEnd"/>
+      <w:r>
+        <w:rPr>
+          <w:rFonts w:ascii="Calibri" w:eastAsia="Calibri" w:hAnsi="Calibri" w:cs="Calibri"/>
+          <w:b/>
+          <w:sz w:val="20"/>
+        </w:rPr>
+        <w:t xml:space="preserve"> </w:t>
       </w:r>
       <w:r>
         <w:rPr>
@@ -1650,7 +2331,25 @@
           <w:b/>
           <w:sz w:val="20"/>
         </w:rPr>
-        <w:t xml:space="preserve">git checkout -b </w:t>
+        <w:t xml:space="preserve">git </w:t>
+      </w:r>
+      <w:proofErr w:type="spellStart"/>
+      <w:r>
+        <w:rPr>
+          <w:rFonts w:ascii="Calibri" w:eastAsia="Calibri" w:hAnsi="Calibri" w:cs="Calibri"/>
+          <w:b/>
+          <w:sz w:val="20"/>
+        </w:rPr>
+        <w:t>checkout</w:t>
+      </w:r>
+      <w:proofErr w:type="spellEnd"/>
+      <w:r>
+        <w:rPr>
+          <w:rFonts w:ascii="Calibri" w:eastAsia="Calibri" w:hAnsi="Calibri" w:cs="Calibri"/>
+          <w:b/>
+          <w:sz w:val="20"/>
+        </w:rPr>
+        <w:t xml:space="preserve"> -b </w:t>
       </w:r>
       <w:r>
         <w:rPr>
@@ -1673,7 +2372,23 @@
           <w:rFonts w:ascii="Calibri" w:eastAsia="Calibri" w:hAnsi="Calibri" w:cs="Calibri"/>
           <w:sz w:val="20"/>
         </w:rPr>
-        <w:t>, pour voir sur quel branch on est :</w:t>
+        <w:t xml:space="preserve">, pour voir sur quel </w:t>
+      </w:r>
+      <w:proofErr w:type="spellStart"/>
+      <w:r>
+        <w:rPr>
+          <w:rFonts w:ascii="Calibri" w:eastAsia="Calibri" w:hAnsi="Calibri" w:cs="Calibri"/>
+          <w:sz w:val="20"/>
+        </w:rPr>
+        <w:t>branch</w:t>
+      </w:r>
+      <w:proofErr w:type="spellEnd"/>
+      <w:r>
+        <w:rPr>
+          <w:rFonts w:ascii="Calibri" w:eastAsia="Calibri" w:hAnsi="Calibri" w:cs="Calibri"/>
+          <w:sz w:val="20"/>
+        </w:rPr>
+        <w:t xml:space="preserve"> on est :</w:t>
       </w:r>
     </w:p>
     <w:p>
@@ -1698,8 +2413,18 @@
           <w:b/>
           <w:sz w:val="20"/>
         </w:rPr>
-        <w:t>git branch</w:t>
-      </w:r>
+        <w:t xml:space="preserve">git </w:t>
+      </w:r>
+      <w:proofErr w:type="spellStart"/>
+      <w:r>
+        <w:rPr>
+          <w:rFonts w:ascii="Calibri" w:eastAsia="Calibri" w:hAnsi="Calibri" w:cs="Calibri"/>
+          <w:b/>
+          <w:sz w:val="20"/>
+        </w:rPr>
+        <w:t>branch</w:t>
+      </w:r>
+      <w:proofErr w:type="spellEnd"/>
     </w:p>
     <w:p>
       <w:pPr>
@@ -1800,6 +2525,128 @@
     </w:sectPr>
   </w:body>
 </w:document>
+</file>
+
+<file path=word/numbering.xml><?xml version="1.0" encoding="utf-8"?>
+<w:numbering xmlns:wpc="http://schemas.microsoft.com/office/word/2010/wordprocessingCanvas" xmlns:cx="http://schemas.microsoft.com/office/drawing/2014/chartex" xmlns:cx1="http://schemas.microsoft.com/office/drawing/2015/9/8/chartex" xmlns:cx2="http://schemas.microsoft.com/office/drawing/2015/10/21/chartex" xmlns:cx3="http://schemas.microsoft.com/office/drawing/2016/5/9/chartex" xmlns:cx4="http://schemas.microsoft.com/office/drawing/2016/5/10/chartex" xmlns:cx5="http://schemas.microsoft.com/office/drawing/2016/5/11/chartex" xmlns:cx6="http://schemas.microsoft.com/office/drawing/2016/5/12/chartex" xmlns:cx7="http://schemas.microsoft.com/office/drawing/2016/5/13/chartex" xmlns:cx8="http://schemas.microsoft.com/office/drawing/2016/5/14/chartex" xmlns:mc="http://schemas.openxmlformats.org/markup-compatibility/2006" xmlns:aink="http://schemas.microsoft.com/office/drawing/2016/ink" xmlns:am3d="http://schemas.microsoft.com/office/drawing/2017/model3d" xmlns:o="urn:schemas-microsoft-com:office:office" xmlns:r="http://schemas.openxmlformats.org/officeDocument/2006/relationships" xmlns:m="http://schemas.openxmlformats.org/officeDocument/2006/math" xmlns:v="urn:schemas-microsoft-com:vml" xmlns:wp14="http://schemas.microsoft.com/office/word/2010/wordprocessingDrawing" xmlns:wp="http://schemas.openxmlformats.org/drawingml/2006/wordprocessingDrawing" xmlns:w10="urn:schemas-microsoft-com:office:word" xmlns:w="http://schemas.openxmlformats.org/wordprocessingml/2006/main" xmlns:w14="http://schemas.microsoft.com/office/word/2010/wordml" xmlns:w15="http://schemas.microsoft.com/office/word/2012/wordml" xmlns:w16cex="http://schemas.microsoft.com/office/word/2018/wordml/cex" xmlns:w16cid="http://schemas.microsoft.com/office/word/2016/wordml/cid" xmlns:w16="http://schemas.microsoft.com/office/word/2018/wordml" xmlns:w16se="http://schemas.microsoft.com/office/word/2015/wordml/symex" xmlns:wpg="http://schemas.microsoft.com/office/word/2010/wordprocessingGroup" xmlns:wpi="http://schemas.microsoft.com/office/word/2010/wordprocessingInk" xmlns:wne="http://schemas.microsoft.com/office/word/2006/wordml" xmlns:wps="http://schemas.microsoft.com/office/word/2010/wordprocessingShape" mc:Ignorable="w14 w15 w16se w16cid w16 w16cex wp14">
+  <w:abstractNum w:abstractNumId="0" w15:restartNumberingAfterBreak="0">
+    <w:nsid w:val="093B5B9A"/>
+    <w:multiLevelType w:val="hybridMultilevel"/>
+    <w:tmpl w:val="866A2444"/>
+    <w:lvl w:ilvl="0" w:tplc="414098AC">
+      <w:numFmt w:val="bullet"/>
+      <w:lvlText w:val="-"/>
+      <w:lvlJc w:val="left"/>
+      <w:pPr>
+        <w:ind w:left="1068" w:hanging="360"/>
+      </w:pPr>
+      <w:rPr>
+        <w:rFonts w:ascii="Calibri" w:eastAsia="Calibri" w:hAnsi="Calibri" w:cs="Calibri" w:hint="default"/>
+        <w:b/>
+        <w:u w:val="single"/>
+      </w:rPr>
+    </w:lvl>
+    <w:lvl w:ilvl="1" w:tplc="040C0003" w:tentative="1">
+      <w:start w:val="1"/>
+      <w:numFmt w:val="bullet"/>
+      <w:lvlText w:val="o"/>
+      <w:lvlJc w:val="left"/>
+      <w:pPr>
+        <w:ind w:left="1788" w:hanging="360"/>
+      </w:pPr>
+      <w:rPr>
+        <w:rFonts w:ascii="Courier New" w:hAnsi="Courier New" w:cs="Courier New" w:hint="default"/>
+      </w:rPr>
+    </w:lvl>
+    <w:lvl w:ilvl="2" w:tplc="040C0005" w:tentative="1">
+      <w:start w:val="1"/>
+      <w:numFmt w:val="bullet"/>
+      <w:lvlText w:val=""/>
+      <w:lvlJc w:val="left"/>
+      <w:pPr>
+        <w:ind w:left="2508" w:hanging="360"/>
+      </w:pPr>
+      <w:rPr>
+        <w:rFonts w:ascii="Wingdings" w:hAnsi="Wingdings" w:hint="default"/>
+      </w:rPr>
+    </w:lvl>
+    <w:lvl w:ilvl="3" w:tplc="040C0001" w:tentative="1">
+      <w:start w:val="1"/>
+      <w:numFmt w:val="bullet"/>
+      <w:lvlText w:val=""/>
+      <w:lvlJc w:val="left"/>
+      <w:pPr>
+        <w:ind w:left="3228" w:hanging="360"/>
+      </w:pPr>
+      <w:rPr>
+        <w:rFonts w:ascii="Symbol" w:hAnsi="Symbol" w:hint="default"/>
+      </w:rPr>
+    </w:lvl>
+    <w:lvl w:ilvl="4" w:tplc="040C0003" w:tentative="1">
+      <w:start w:val="1"/>
+      <w:numFmt w:val="bullet"/>
+      <w:lvlText w:val="o"/>
+      <w:lvlJc w:val="left"/>
+      <w:pPr>
+        <w:ind w:left="3948" w:hanging="360"/>
+      </w:pPr>
+      <w:rPr>
+        <w:rFonts w:ascii="Courier New" w:hAnsi="Courier New" w:cs="Courier New" w:hint="default"/>
+      </w:rPr>
+    </w:lvl>
+    <w:lvl w:ilvl="5" w:tplc="040C0005" w:tentative="1">
+      <w:start w:val="1"/>
+      <w:numFmt w:val="bullet"/>
+      <w:lvlText w:val=""/>
+      <w:lvlJc w:val="left"/>
+      <w:pPr>
+        <w:ind w:left="4668" w:hanging="360"/>
+      </w:pPr>
+      <w:rPr>
+        <w:rFonts w:ascii="Wingdings" w:hAnsi="Wingdings" w:hint="default"/>
+      </w:rPr>
+    </w:lvl>
+    <w:lvl w:ilvl="6" w:tplc="040C0001" w:tentative="1">
+      <w:start w:val="1"/>
+      <w:numFmt w:val="bullet"/>
+      <w:lvlText w:val=""/>
+      <w:lvlJc w:val="left"/>
+      <w:pPr>
+        <w:ind w:left="5388" w:hanging="360"/>
+      </w:pPr>
+      <w:rPr>
+        <w:rFonts w:ascii="Symbol" w:hAnsi="Symbol" w:hint="default"/>
+      </w:rPr>
+    </w:lvl>
+    <w:lvl w:ilvl="7" w:tplc="040C0003" w:tentative="1">
+      <w:start w:val="1"/>
+      <w:numFmt w:val="bullet"/>
+      <w:lvlText w:val="o"/>
+      <w:lvlJc w:val="left"/>
+      <w:pPr>
+        <w:ind w:left="6108" w:hanging="360"/>
+      </w:pPr>
+      <w:rPr>
+        <w:rFonts w:ascii="Courier New" w:hAnsi="Courier New" w:cs="Courier New" w:hint="default"/>
+      </w:rPr>
+    </w:lvl>
+    <w:lvl w:ilvl="8" w:tplc="040C0005" w:tentative="1">
+      <w:start w:val="1"/>
+      <w:numFmt w:val="bullet"/>
+      <w:lvlText w:val=""/>
+      <w:lvlJc w:val="left"/>
+      <w:pPr>
+        <w:ind w:left="6828" w:hanging="360"/>
+      </w:pPr>
+      <w:rPr>
+        <w:rFonts w:ascii="Wingdings" w:hAnsi="Wingdings" w:hint="default"/>
+      </w:rPr>
+    </w:lvl>
+  </w:abstractNum>
+  <w:num w:numId="1">
+    <w:abstractNumId w:val="0"/>
+  </w:num>
+</w:numbering>
 </file>
 
 <file path=word/styles.xml><?xml version="1.0" encoding="utf-8"?>
@@ -2251,6 +3098,17 @@
       <w:shd w:val="clear" w:color="auto" w:fill="E1DFDD"/>
     </w:rPr>
   </w:style>
+  <w:style w:type="paragraph" w:styleId="Paragraphedeliste">
+    <w:name w:val="List Paragraph"/>
+    <w:basedOn w:val="Normal"/>
+    <w:uiPriority w:val="34"/>
+    <w:qFormat/>
+    <w:rsid w:val="00DF59AA"/>
+    <w:pPr>
+      <w:ind w:left="720"/>
+      <w:contextualSpacing/>
+    </w:pPr>
+  </w:style>
 </w:styles>
 </file>
 

</xml_diff>